<commit_message>
added multi-launch script, Started SDE-report
</commit_message>
<xml_diff>
--- a/Docs/SDE_report_221018.docx
+++ b/Docs/SDE_report_221018.docx
@@ -2,7 +2,13 @@
 <file path=word/document.xml><?xml version="1.0" encoding="utf-8"?>
 <w:document xmlns:wpc="http://schemas.microsoft.com/office/word/2010/wordprocessingCanvas" xmlns:mc="http://schemas.openxmlformats.org/markup-compatibility/2006" xmlns:o="urn:schemas-microsoft-com:office:office" xmlns:r="http://schemas.openxmlformats.org/officeDocument/2006/relationships" xmlns:m="http://schemas.openxmlformats.org/officeDocument/2006/math" xmlns:v="urn:schemas-microsoft-com:vml" xmlns:wp14="http://schemas.microsoft.com/office/word/2010/wordprocessingDrawing" xmlns:wp="http://schemas.openxmlformats.org/drawingml/2006/wordprocessingDrawing" xmlns:w10="urn:schemas-microsoft-com:office:word" xmlns:w="http://schemas.openxmlformats.org/wordprocessingml/2006/main" xmlns:w14="http://schemas.microsoft.com/office/word/2010/wordml" xmlns:w15="http://schemas.microsoft.com/office/word/2012/wordml" xmlns:wpg="http://schemas.microsoft.com/office/word/2010/wordprocessingGroup" xmlns:wpi="http://schemas.microsoft.com/office/word/2010/wordprocessingInk" xmlns:wne="http://schemas.microsoft.com/office/word/2006/wordml" xmlns:wps="http://schemas.microsoft.com/office/word/2010/wordprocessingShape" mc:Ignorable="w14 w15 wp14">
   <w:body>
-    <w:p/>
+    <w:p>
+      <w:pPr>
+        <w:rPr>
+          <w:lang w:val="en-US"/>
+        </w:rPr>
+      </w:pPr>
+    </w:p>
     <w:p>
       <w:pPr>
         <w:pStyle w:val="1"/>
@@ -18,21 +24,487 @@
         <w:tab/>
       </w:r>
     </w:p>
+    <w:p/>
     <w:p>
-      <w:r>
-        <w:t xml:space="preserve">// </w:t>
-      </w:r>
-      <w:r>
-        <w:t xml:space="preserve">Опус про </w:t>
+      <w:proofErr w:type="gramStart"/>
+      <w:r>
+        <w:t>непрерывный</w:t>
+      </w:r>
+      <w:proofErr w:type="gramEnd"/>
+      <w:r>
+        <w:t xml:space="preserve"> процесс, </w:t>
       </w:r>
       <w:proofErr w:type="spellStart"/>
       <w:r>
-        <w:t>винеровские</w:t>
+        <w:t>дифференцируесый</w:t>
       </w:r>
       <w:proofErr w:type="spellEnd"/>
       <w:r>
-        <w:t xml:space="preserve"> процессы и всё такое прочее</w:t>
-      </w:r>
+        <w:t xml:space="preserve"> </w:t>
+      </w:r>
+      <w:proofErr w:type="spellStart"/>
+      <w:r>
+        <w:t>случ</w:t>
+      </w:r>
+      <w:proofErr w:type="spellEnd"/>
+      <w:r>
+        <w:t xml:space="preserve"> процесс</w:t>
+      </w:r>
+    </w:p>
+    <w:p>
+      <w:pPr>
+        <w:pStyle w:val="Default"/>
+        <w:rPr>
+          <w:rFonts w:ascii="Times New Roman" w:hAnsi="Times New Roman" w:cs="Times New Roman"/>
+        </w:rPr>
+      </w:pPr>
+    </w:p>
+    <w:p>
+      <w:pPr>
+        <w:autoSpaceDE w:val="0"/>
+        <w:autoSpaceDN w:val="0"/>
+        <w:adjustRightInd w:val="0"/>
+        <w:spacing w:after="129" w:line="240" w:lineRule="auto"/>
+        <w:rPr>
+          <w:rFonts w:ascii="Times New Roman" w:hAnsi="Times New Roman" w:cs="Times New Roman"/>
+          <w:color w:val="000000"/>
+        </w:rPr>
+      </w:pPr>
+      <w:r>
+        <w:rPr>
+          <w:rFonts w:ascii="Times New Roman" w:hAnsi="Times New Roman" w:cs="Times New Roman"/>
+          <w:i/>
+          <w:iCs/>
+          <w:color w:val="000000"/>
+        </w:rPr>
+        <w:t>W</w:t>
+      </w:r>
+      <w:r>
+        <w:rPr>
+          <w:rFonts w:ascii="Times New Roman" w:hAnsi="Times New Roman" w:cs="Times New Roman"/>
+          <w:color w:val="000000"/>
+          <w:sz w:val="14"/>
+          <w:szCs w:val="14"/>
+        </w:rPr>
+        <w:t xml:space="preserve">0 </w:t>
+      </w:r>
+      <w:r>
+        <w:rPr>
+          <w:rFonts w:ascii="Times New Roman" w:hAnsi="Times New Roman" w:cs="Times New Roman"/>
+          <w:color w:val="000000"/>
+        </w:rPr>
+        <w:t xml:space="preserve">= 0 с вероятностью 1. </w:t>
+      </w:r>
+    </w:p>
+    <w:p>
+      <w:pPr>
+        <w:autoSpaceDE w:val="0"/>
+        <w:autoSpaceDN w:val="0"/>
+        <w:adjustRightInd w:val="0"/>
+        <w:spacing w:after="129" w:line="240" w:lineRule="auto"/>
+        <w:rPr>
+          <w:rFonts w:ascii="Times New Roman" w:hAnsi="Times New Roman" w:cs="Times New Roman"/>
+          <w:color w:val="000000"/>
+        </w:rPr>
+      </w:pPr>
+      <w:r>
+        <w:rPr>
+          <w:rFonts w:ascii="Times New Roman" w:hAnsi="Times New Roman" w:cs="Times New Roman"/>
+          <w:color w:val="000000"/>
+        </w:rPr>
+        <w:t xml:space="preserve">2. </w:t>
+      </w:r>
+      <w:r>
+        <w:rPr>
+          <w:rFonts w:ascii="Times New Roman" w:hAnsi="Times New Roman" w:cs="Times New Roman"/>
+          <w:i/>
+          <w:iCs/>
+          <w:color w:val="000000"/>
+        </w:rPr>
+        <w:t>W={</w:t>
+      </w:r>
+      <w:proofErr w:type="spellStart"/>
+      <w:r>
+        <w:rPr>
+          <w:rFonts w:ascii="Times New Roman" w:hAnsi="Times New Roman" w:cs="Times New Roman"/>
+          <w:i/>
+          <w:iCs/>
+          <w:color w:val="000000"/>
+        </w:rPr>
+        <w:t>W</w:t>
+      </w:r>
+      <w:r>
+        <w:rPr>
+          <w:rFonts w:ascii="Times New Roman" w:hAnsi="Times New Roman" w:cs="Times New Roman"/>
+          <w:i/>
+          <w:iCs/>
+          <w:color w:val="000000"/>
+          <w:sz w:val="14"/>
+          <w:szCs w:val="14"/>
+        </w:rPr>
+        <w:t>t</w:t>
+      </w:r>
+      <w:proofErr w:type="spellEnd"/>
+      <w:r>
+        <w:rPr>
+          <w:rFonts w:ascii="Times New Roman" w:hAnsi="Times New Roman" w:cs="Times New Roman"/>
+          <w:i/>
+          <w:iCs/>
+          <w:color w:val="000000"/>
+        </w:rPr>
+        <w:t>}</w:t>
+      </w:r>
+      <w:r>
+        <w:rPr>
+          <w:rFonts w:ascii="Times New Roman" w:hAnsi="Times New Roman" w:cs="Times New Roman"/>
+          <w:i/>
+          <w:iCs/>
+          <w:color w:val="000000"/>
+          <w:sz w:val="14"/>
+          <w:szCs w:val="14"/>
+        </w:rPr>
+        <w:t xml:space="preserve">t≥0 </w:t>
+      </w:r>
+      <w:r>
+        <w:rPr>
+          <w:rFonts w:ascii="Times New Roman" w:hAnsi="Times New Roman" w:cs="Times New Roman"/>
+          <w:color w:val="000000"/>
+        </w:rPr>
+        <w:t xml:space="preserve">– процесс с независимыми приращениями. </w:t>
+      </w:r>
+    </w:p>
+    <w:p>
+      <w:pPr>
+        <w:autoSpaceDE w:val="0"/>
+        <w:autoSpaceDN w:val="0"/>
+        <w:adjustRightInd w:val="0"/>
+        <w:spacing w:after="129" w:line="240" w:lineRule="auto"/>
+        <w:rPr>
+          <w:rFonts w:ascii="Times New Roman" w:hAnsi="Times New Roman" w:cs="Times New Roman"/>
+          <w:color w:val="000000"/>
+        </w:rPr>
+      </w:pPr>
+      <w:r>
+        <w:rPr>
+          <w:rFonts w:ascii="Times New Roman" w:hAnsi="Times New Roman" w:cs="Times New Roman"/>
+          <w:color w:val="000000"/>
+        </w:rPr>
+        <w:t xml:space="preserve">3. </w:t>
+      </w:r>
+      <w:proofErr w:type="spellStart"/>
+      <w:r>
+        <w:rPr>
+          <w:rFonts w:ascii="Times New Roman" w:hAnsi="Times New Roman" w:cs="Times New Roman"/>
+          <w:i/>
+          <w:iCs/>
+          <w:color w:val="000000"/>
+        </w:rPr>
+        <w:t>W</w:t>
+      </w:r>
+      <w:r>
+        <w:rPr>
+          <w:rFonts w:ascii="Times New Roman" w:hAnsi="Times New Roman" w:cs="Times New Roman"/>
+          <w:i/>
+          <w:iCs/>
+          <w:color w:val="000000"/>
+          <w:sz w:val="14"/>
+          <w:szCs w:val="14"/>
+        </w:rPr>
+        <w:t>t</w:t>
+      </w:r>
+      <w:proofErr w:type="spellEnd"/>
+      <w:r>
+        <w:rPr>
+          <w:rFonts w:ascii="Times New Roman" w:hAnsi="Times New Roman" w:cs="Times New Roman"/>
+          <w:i/>
+          <w:iCs/>
+          <w:color w:val="000000"/>
+          <w:sz w:val="14"/>
+          <w:szCs w:val="14"/>
+        </w:rPr>
+        <w:t xml:space="preserve"> </w:t>
+      </w:r>
+      <w:r>
+        <w:rPr>
+          <w:rFonts w:ascii="Times New Roman" w:hAnsi="Times New Roman" w:cs="Times New Roman"/>
+          <w:i/>
+          <w:iCs/>
+          <w:color w:val="000000"/>
+        </w:rPr>
+        <w:t xml:space="preserve">– </w:t>
+      </w:r>
+      <w:proofErr w:type="spellStart"/>
+      <w:r>
+        <w:rPr>
+          <w:rFonts w:ascii="Times New Roman" w:hAnsi="Times New Roman" w:cs="Times New Roman"/>
+          <w:i/>
+          <w:iCs/>
+          <w:color w:val="000000"/>
+        </w:rPr>
+        <w:t>W</w:t>
+      </w:r>
+      <w:r>
+        <w:rPr>
+          <w:rFonts w:ascii="Times New Roman" w:hAnsi="Times New Roman" w:cs="Times New Roman"/>
+          <w:i/>
+          <w:iCs/>
+          <w:color w:val="000000"/>
+          <w:sz w:val="14"/>
+          <w:szCs w:val="14"/>
+        </w:rPr>
+        <w:t>s</w:t>
+      </w:r>
+      <w:proofErr w:type="spellEnd"/>
+      <w:r>
+        <w:rPr>
+          <w:rFonts w:ascii="Times New Roman" w:hAnsi="Times New Roman" w:cs="Times New Roman"/>
+          <w:i/>
+          <w:iCs/>
+          <w:color w:val="000000"/>
+          <w:sz w:val="14"/>
+          <w:szCs w:val="14"/>
+        </w:rPr>
+        <w:t xml:space="preserve"> </w:t>
+      </w:r>
+      <w:r>
+        <w:rPr>
+          <w:rFonts w:ascii="Times New Roman" w:hAnsi="Times New Roman" w:cs="Times New Roman"/>
+          <w:i/>
+          <w:iCs/>
+          <w:color w:val="000000"/>
+        </w:rPr>
+        <w:t xml:space="preserve">~ </w:t>
+      </w:r>
+      <w:proofErr w:type="gramStart"/>
+      <w:r>
+        <w:rPr>
+          <w:rFonts w:ascii="Times New Roman" w:hAnsi="Times New Roman" w:cs="Times New Roman"/>
+          <w:i/>
+          <w:iCs/>
+          <w:color w:val="000000"/>
+        </w:rPr>
+        <w:t>N</w:t>
+      </w:r>
+      <w:r>
+        <w:rPr>
+          <w:rFonts w:ascii="Times New Roman" w:hAnsi="Times New Roman" w:cs="Times New Roman"/>
+          <w:color w:val="000000"/>
+        </w:rPr>
+        <w:t>(</w:t>
+      </w:r>
+      <w:proofErr w:type="gramEnd"/>
+      <w:r>
+        <w:rPr>
+          <w:rFonts w:ascii="Times New Roman" w:hAnsi="Times New Roman" w:cs="Times New Roman"/>
+          <w:color w:val="000000"/>
+        </w:rPr>
+        <w:t xml:space="preserve">0, </w:t>
+      </w:r>
+      <w:r>
+        <w:rPr>
+          <w:rFonts w:ascii="Times New Roman" w:hAnsi="Times New Roman" w:cs="Times New Roman"/>
+          <w:i/>
+          <w:iCs/>
+          <w:color w:val="000000"/>
+        </w:rPr>
+        <w:t>t – s</w:t>
+      </w:r>
+      <w:r>
+        <w:rPr>
+          <w:rFonts w:ascii="Times New Roman" w:hAnsi="Times New Roman" w:cs="Times New Roman"/>
+          <w:color w:val="000000"/>
+        </w:rPr>
+        <w:t xml:space="preserve">), где </w:t>
+      </w:r>
+      <w:r>
+        <w:rPr>
+          <w:rFonts w:ascii="Times New Roman" w:hAnsi="Times New Roman" w:cs="Times New Roman"/>
+          <w:i/>
+          <w:iCs/>
+          <w:color w:val="000000"/>
+        </w:rPr>
+        <w:t xml:space="preserve">s </w:t>
+      </w:r>
+      <w:r>
+        <w:rPr>
+          <w:rFonts w:ascii="Times New Roman" w:hAnsi="Times New Roman" w:cs="Times New Roman"/>
+          <w:color w:val="000000"/>
+        </w:rPr>
+        <w:t xml:space="preserve">&lt; </w:t>
+      </w:r>
+      <w:r>
+        <w:rPr>
+          <w:rFonts w:ascii="Times New Roman" w:hAnsi="Times New Roman" w:cs="Times New Roman"/>
+          <w:i/>
+          <w:iCs/>
+          <w:color w:val="000000"/>
+        </w:rPr>
+        <w:t>t</w:t>
+      </w:r>
+      <w:r>
+        <w:rPr>
+          <w:rFonts w:ascii="Times New Roman" w:hAnsi="Times New Roman" w:cs="Times New Roman"/>
+          <w:color w:val="000000"/>
+        </w:rPr>
+        <w:t xml:space="preserve">, </w:t>
+      </w:r>
+      <w:r>
+        <w:rPr>
+          <w:rFonts w:ascii="Times New Roman" w:hAnsi="Times New Roman" w:cs="Times New Roman"/>
+          <w:i/>
+          <w:iCs/>
+          <w:color w:val="000000"/>
+        </w:rPr>
+        <w:t>N</w:t>
+      </w:r>
+      <w:r>
+        <w:rPr>
+          <w:rFonts w:ascii="Times New Roman" w:hAnsi="Times New Roman" w:cs="Times New Roman"/>
+          <w:color w:val="000000"/>
+        </w:rPr>
+        <w:t xml:space="preserve">(0, </w:t>
+      </w:r>
+      <w:r>
+        <w:rPr>
+          <w:rFonts w:ascii="Times New Roman" w:hAnsi="Times New Roman" w:cs="Times New Roman"/>
+          <w:i/>
+          <w:iCs/>
+          <w:color w:val="000000"/>
+        </w:rPr>
+        <w:t>t – s</w:t>
+      </w:r>
+      <w:r>
+        <w:rPr>
+          <w:rFonts w:ascii="Times New Roman" w:hAnsi="Times New Roman" w:cs="Times New Roman"/>
+          <w:color w:val="000000"/>
+        </w:rPr>
+        <w:t xml:space="preserve">) – нормальное распределение с нулевым средним и дисперсией </w:t>
+      </w:r>
+      <w:r>
+        <w:rPr>
+          <w:rFonts w:ascii="Times New Roman" w:hAnsi="Times New Roman" w:cs="Times New Roman"/>
+          <w:i/>
+          <w:iCs/>
+          <w:color w:val="000000"/>
+        </w:rPr>
+        <w:t>t – s</w:t>
+      </w:r>
+      <w:r>
+        <w:rPr>
+          <w:rFonts w:ascii="Times New Roman" w:hAnsi="Times New Roman" w:cs="Times New Roman"/>
+          <w:color w:val="000000"/>
+        </w:rPr>
+        <w:t xml:space="preserve">. </w:t>
+      </w:r>
+    </w:p>
+    <w:p>
+      <w:pPr>
+        <w:autoSpaceDE w:val="0"/>
+        <w:autoSpaceDN w:val="0"/>
+        <w:adjustRightInd w:val="0"/>
+        <w:spacing w:after="0" w:line="240" w:lineRule="auto"/>
+        <w:rPr>
+          <w:rFonts w:ascii="Times New Roman" w:hAnsi="Times New Roman" w:cs="Times New Roman"/>
+          <w:color w:val="000000"/>
+        </w:rPr>
+      </w:pPr>
+      <w:r>
+        <w:rPr>
+          <w:rFonts w:ascii="Times New Roman" w:hAnsi="Times New Roman" w:cs="Times New Roman"/>
+          <w:color w:val="000000"/>
+        </w:rPr>
+        <w:t xml:space="preserve">4. Траектории процесса </w:t>
+      </w:r>
+      <w:proofErr w:type="spellStart"/>
+      <w:r>
+        <w:rPr>
+          <w:rFonts w:ascii="Times New Roman" w:hAnsi="Times New Roman" w:cs="Times New Roman"/>
+          <w:i/>
+          <w:iCs/>
+          <w:color w:val="000000"/>
+        </w:rPr>
+        <w:t>W</w:t>
+      </w:r>
+      <w:r>
+        <w:rPr>
+          <w:rFonts w:ascii="Times New Roman" w:hAnsi="Times New Roman" w:cs="Times New Roman"/>
+          <w:i/>
+          <w:iCs/>
+          <w:color w:val="000000"/>
+          <w:sz w:val="14"/>
+          <w:szCs w:val="14"/>
+        </w:rPr>
+        <w:t>t</w:t>
+      </w:r>
+      <w:proofErr w:type="spellEnd"/>
+      <w:r>
+        <w:rPr>
+          <w:rFonts w:ascii="Times New Roman" w:hAnsi="Times New Roman" w:cs="Times New Roman"/>
+          <w:i/>
+          <w:iCs/>
+          <w:color w:val="000000"/>
+          <w:sz w:val="14"/>
+          <w:szCs w:val="14"/>
+        </w:rPr>
+        <w:t xml:space="preserve"> </w:t>
+      </w:r>
+      <w:r>
+        <w:rPr>
+          <w:rFonts w:ascii="Times New Roman" w:hAnsi="Times New Roman" w:cs="Times New Roman"/>
+          <w:color w:val="000000"/>
+        </w:rPr>
+        <w:t>(</w:t>
+      </w:r>
+      <w:r>
+        <w:rPr>
+          <w:rFonts w:ascii="Times New Roman" w:hAnsi="Times New Roman" w:cs="Times New Roman"/>
+          <w:i/>
+          <w:iCs/>
+          <w:color w:val="000000"/>
+        </w:rPr>
+        <w:t>ω</w:t>
+      </w:r>
+      <w:r>
+        <w:rPr>
+          <w:rFonts w:ascii="Times New Roman" w:hAnsi="Times New Roman" w:cs="Times New Roman"/>
+          <w:color w:val="000000"/>
+        </w:rPr>
+        <w:t xml:space="preserve">) – непрерывные функции времени с </w:t>
+      </w:r>
+      <w:proofErr w:type="spellStart"/>
+      <w:proofErr w:type="gramStart"/>
+      <w:r>
+        <w:rPr>
+          <w:rFonts w:ascii="Times New Roman" w:hAnsi="Times New Roman" w:cs="Times New Roman"/>
+          <w:color w:val="000000"/>
+        </w:rPr>
+        <w:t>веро-ятностью</w:t>
+      </w:r>
+      <w:proofErr w:type="spellEnd"/>
+      <w:proofErr w:type="gramEnd"/>
+      <w:r>
+        <w:rPr>
+          <w:rFonts w:ascii="Times New Roman" w:hAnsi="Times New Roman" w:cs="Times New Roman"/>
+          <w:color w:val="000000"/>
+        </w:rPr>
+        <w:t xml:space="preserve"> 1 </w:t>
+      </w:r>
+    </w:p>
+    <w:p/>
+    <w:p>
+      <w:proofErr w:type="gramStart"/>
+      <w:r>
+        <w:t>интегралы</w:t>
+      </w:r>
+      <w:proofErr w:type="gramEnd"/>
+      <w:r>
+        <w:t xml:space="preserve"> Ито и связь с </w:t>
+      </w:r>
+      <w:proofErr w:type="spellStart"/>
+      <w:r>
+        <w:t>бенчмарком</w:t>
+      </w:r>
+      <w:proofErr w:type="spellEnd"/>
     </w:p>
     <w:p>
       <w:pPr>
@@ -41,9 +513,6 @@
           <w:ilvl w:val="1"/>
           <w:numId w:val="1"/>
         </w:numPr>
-        <w:rPr>
-          <w:lang w:val="en-US"/>
-        </w:rPr>
       </w:pPr>
       <w:r>
         <w:t xml:space="preserve">Аналитическое решение </w:t>
@@ -54,7 +523,15 @@
         <w:ind w:firstLine="360"/>
       </w:pPr>
       <w:r>
-        <w:t xml:space="preserve">При ограничениях рынка, построенного с помощью модели Блэка-Шоулза, цена акции через промежуток времени </w:t>
+        <w:t xml:space="preserve">При ограничениях рынка, построенного с помощью модели </w:t>
+      </w:r>
+      <w:proofErr w:type="spellStart"/>
+      <w:r>
+        <w:t>Блэка-Шоулза</w:t>
+      </w:r>
+      <w:proofErr w:type="spellEnd"/>
+      <w:r>
+        <w:t xml:space="preserve">, цена акции через промежуток времени </w:t>
       </w:r>
       <w:r>
         <w:rPr>
@@ -338,13 +815,13 @@
       <w:r>
         <w:t xml:space="preserve"> процесса используется функция </w:t>
       </w:r>
+      <w:proofErr w:type="spellStart"/>
       <w:r>
         <w:rPr>
           <w:lang w:val="en-US"/>
         </w:rPr>
         <w:t>vs</w:t>
       </w:r>
-      <w:proofErr w:type="spellStart"/>
       <w:r>
         <w:rPr>
           <w:sz w:val="20"/>
@@ -375,7 +852,23 @@
           <w:sz w:val="20"/>
           <w:szCs w:val="20"/>
         </w:rPr>
-        <w:t xml:space="preserve">, генерирующая последовательность псевдослучайных числе, распределённых по нормальному закону с необходимыми параметрами распределения. </w:t>
+        <w:t xml:space="preserve">, генерирующая последовательность псевдослучайных числе, распределённых по </w:t>
+      </w:r>
+      <w:proofErr w:type="gramStart"/>
+      <w:r>
+        <w:rPr>
+          <w:sz w:val="20"/>
+          <w:szCs w:val="20"/>
+        </w:rPr>
+        <w:t>нормальному</w:t>
+      </w:r>
+      <w:proofErr w:type="gramEnd"/>
+      <w:r>
+        <w:rPr>
+          <w:sz w:val="20"/>
+          <w:szCs w:val="20"/>
+        </w:rPr>
+        <w:t xml:space="preserve"> закону с необходимыми параметрами распределения. </w:t>
       </w:r>
     </w:p>
     <w:p/>
@@ -461,13 +954,13 @@
         </w:rPr>
         <w:t xml:space="preserve">С помощью функции </w:t>
       </w:r>
+      <w:proofErr w:type="spellStart"/>
       <w:r>
         <w:rPr>
           <w:lang w:val="en-US"/>
         </w:rPr>
         <w:t>vs</w:t>
       </w:r>
-      <w:proofErr w:type="spellStart"/>
       <w:r>
         <w:rPr>
           <w:sz w:val="20"/>
@@ -862,6 +1355,9 @@
       <w:r>
         <w:t>ния цены акции, точность которой очевидно зависит от числа повторений. Ниже Представлен график зависимости</w:t>
       </w:r>
+      <w:r>
+        <w:t xml:space="preserve"> и таблицы результатов</w:t>
+      </w:r>
     </w:p>
     <w:p>
       <w:pPr>
@@ -872,12 +1368,21 @@
         </w:numPr>
       </w:pPr>
       <w:r>
+        <w:lastRenderedPageBreak/>
         <w:t>Численное решение</w:t>
       </w:r>
     </w:p>
     <w:p>
       <w:r>
-        <w:t xml:space="preserve">В тех случаях, когда ограничения рынка для модели Блэка-Шоулза не выполняются, для расчёта цены акции спустя время Т применить аналитическую формулу не удастся. Интегрировать </w:t>
+        <w:t xml:space="preserve">В тех случаях, когда ограничения рынка для модели </w:t>
+      </w:r>
+      <w:proofErr w:type="spellStart"/>
+      <w:r>
+        <w:t>Блэка-Шоулза</w:t>
+      </w:r>
+      <w:proofErr w:type="spellEnd"/>
+      <w:r>
+        <w:t xml:space="preserve"> не выполняются, для расчёта цены акции спустя время Т применить аналитическую формулу не удастся. Интегрировать </w:t>
       </w:r>
       <w:proofErr w:type="spellStart"/>
       <w:r>
@@ -922,6 +1427,9 @@
     <w:p>
       <w:pPr>
         <w:ind w:firstLine="708"/>
+        <w:rPr>
+          <w:lang w:val="en-US"/>
+        </w:rPr>
       </w:pPr>
       <w:r>
         <w:t>Интегралы Ито</w:t>
@@ -941,7 +1449,6 @@
         </w:numPr>
       </w:pPr>
       <w:r>
-        <w:lastRenderedPageBreak/>
         <w:t>Описание 4М</w:t>
       </w:r>
     </w:p>
@@ -1399,13 +1906,7 @@
             <w:rPr>
               <w:rFonts w:ascii="Cambria Math" w:hAnsi="Cambria Math"/>
             </w:rPr>
-            <m:t>(1+</m:t>
-          </m:r>
-          <m:r>
-            <w:rPr>
-              <w:rFonts w:ascii="Cambria Math" w:hAnsi="Cambria Math"/>
-            </w:rPr>
-            <m:t>rh+ σ</m:t>
+            <m:t>(1+rh+ σ</m:t>
           </m:r>
           <m:r>
             <w:rPr>
@@ -1464,8 +1965,6 @@
         </w:rPr>
         <w:br/>
       </w:r>
-      <w:bookmarkStart w:id="0" w:name="_GoBack"/>
-      <w:bookmarkEnd w:id="0"/>
     </w:p>
     <w:p>
       <w:pPr>
@@ -2366,19 +2865,7 @@
             <w:rPr>
               <w:rFonts w:ascii="Cambria Math" w:hAnsi="Cambria Math"/>
             </w:rPr>
-            <m:t>-h)</m:t>
-          </m:r>
-          <m:r>
-            <w:rPr>
-              <w:rFonts w:ascii="Cambria Math" w:hAnsi="Cambria Math"/>
-            </w:rPr>
-            <m:t xml:space="preserve"> </m:t>
-          </m:r>
-          <m:r>
-            <w:rPr>
-              <w:rFonts w:ascii="Cambria Math" w:hAnsi="Cambria Math"/>
-            </w:rPr>
-            <m:t xml:space="preserve">= </m:t>
+            <m:t xml:space="preserve">-h) = </m:t>
           </m:r>
           <m:sSub>
             <m:sSubPr>
@@ -2847,6 +3334,7 @@
           <w:sz w:val="24"/>
         </w:rPr>
       </w:pPr>
+      <w:proofErr w:type="gramStart"/>
       <w:r>
         <w:rPr>
           <w:rFonts w:ascii="Times New Roman" w:hAnsi="Times New Roman" w:cs="Times New Roman"/>
@@ -2859,7 +3347,15 @@
           <w:rFonts w:ascii="Times New Roman" w:hAnsi="Times New Roman" w:cs="Times New Roman"/>
           <w:sz w:val="24"/>
         </w:rPr>
-        <w:t>ормула для вычисления шага метода Рунге-Кутты запишется в следующем виде:</w:t>
+        <w:t>ормула</w:t>
+      </w:r>
+      <w:proofErr w:type="gramEnd"/>
+      <w:r>
+        <w:rPr>
+          <w:rFonts w:ascii="Times New Roman" w:hAnsi="Times New Roman" w:cs="Times New Roman"/>
+          <w:sz w:val="24"/>
+        </w:rPr>
+        <w:t xml:space="preserve"> для вычисления шага метода Рунге-Кутты запишется в следующем виде:</w:t>
       </w:r>
     </w:p>
     <w:p>
@@ -2964,13 +3460,7 @@
           <w:rPr>
             <w:rFonts w:ascii="Cambria Math" w:hAnsi="Cambria Math"/>
           </w:rPr>
-          <m:t>h</m:t>
-        </m:r>
-        <m:r>
-          <w:rPr>
-            <w:rFonts w:ascii="Cambria Math" w:hAnsi="Cambria Math"/>
-          </w:rPr>
-          <m:t>+0.5(</m:t>
+          <m:t>h+0.5(</m:t>
         </m:r>
         <m:r>
           <w:rPr>
@@ -3074,13 +3564,7 @@
               <w:rPr>
                 <w:rFonts w:ascii="Cambria Math" w:hAnsi="Cambria Math"/>
               </w:rPr>
-              <m:t>h</m:t>
-            </m:r>
-            <m:r>
-              <w:rPr>
-                <w:rFonts w:ascii="Cambria Math" w:hAnsi="Cambria Math"/>
-              </w:rPr>
-              <m:t>)</m:t>
+              <m:t>h)</m:t>
             </m:r>
           </m:e>
           <m:sup>
@@ -4456,6 +4940,399 @@
       </w:r>
     </w:p>
     <w:p>
+      <w:r>
+        <w:t xml:space="preserve">Для вычисления стоковой цены реализована возможность использовать ряд численных методов и двух генераторов псевдо- и </w:t>
+      </w:r>
+      <w:proofErr w:type="spellStart"/>
+      <w:r>
+        <w:t>квази</w:t>
+      </w:r>
+      <w:proofErr w:type="spellEnd"/>
+      <w:r>
+        <w:t>-случайных чисел.</w:t>
+      </w:r>
+    </w:p>
+    <w:p>
+      <w:r>
+        <w:t xml:space="preserve">Стоковая цена вычисляется с помощью функции </w:t>
+      </w:r>
+      <w:proofErr w:type="spellStart"/>
+      <w:r>
+        <w:t>SimulateStockPrices</w:t>
+      </w:r>
+      <w:proofErr w:type="spellEnd"/>
+      <w:r>
+        <w:t xml:space="preserve"> по следующему алгоритму:</w:t>
+      </w:r>
+    </w:p>
+    <w:p>
+      <w:r>
+        <w:lastRenderedPageBreak/>
+        <w:t>Для корректного вычисления стоковой цены с помощью численных методов необходимо получить множество значений цены, а после усреднить её, и итоговое значение будет являться оценкой математического ожидания.</w:t>
+      </w:r>
+    </w:p>
+    <w:p>
+      <w:pPr>
+        <w:pStyle w:val="a4"/>
+      </w:pPr>
+    </w:p>
+    <w:p>
+      <w:pPr>
+        <w:pStyle w:val="a4"/>
+        <w:numPr>
+          <w:ilvl w:val="0"/>
+          <w:numId w:val="7"/>
+        </w:numPr>
+      </w:pPr>
+      <w:r>
+        <w:t xml:space="preserve">В зависимости от входных параметров, инициализируется генератор </w:t>
+      </w:r>
+      <w:r>
+        <w:rPr>
+          <w:lang w:val="en-US"/>
+        </w:rPr>
+        <w:t>MCG</w:t>
+      </w:r>
+      <w:r>
+        <w:t xml:space="preserve">-59 </w:t>
+      </w:r>
+      <w:r>
+        <w:t>или Соболя</w:t>
+      </w:r>
+    </w:p>
+    <w:p>
+      <w:pPr>
+        <w:pStyle w:val="a4"/>
+        <w:numPr>
+          <w:ilvl w:val="0"/>
+          <w:numId w:val="7"/>
+        </w:numPr>
+      </w:pPr>
+      <w:r>
+        <w:t>Выделяется память для массива случайных чисел</w:t>
+      </w:r>
+      <w:r>
+        <w:t xml:space="preserve"> </w:t>
+      </w:r>
+      <w:r>
+        <w:t>и происходит их генерация</w:t>
+      </w:r>
+    </w:p>
+    <w:p>
+      <w:pPr>
+        <w:pStyle w:val="a4"/>
+        <w:numPr>
+          <w:ilvl w:val="0"/>
+          <w:numId w:val="7"/>
+        </w:numPr>
+      </w:pPr>
+      <w:r>
+        <w:t xml:space="preserve"> </w:t>
+      </w:r>
+      <w:r>
+        <w:t xml:space="preserve">В цикле по числу </w:t>
+      </w:r>
+      <w:r>
+        <w:t>запусков</w:t>
+      </w:r>
+      <w:r>
+        <w:t xml:space="preserve"> (</w:t>
+      </w:r>
+      <w:r>
+        <w:t>i</w:t>
+      </w:r>
+      <w:r>
+        <w:t xml:space="preserve"> от 0 до </w:t>
+      </w:r>
+      <w:r>
+        <w:t>n</w:t>
+      </w:r>
+      <w:r>
+        <w:rPr>
+          <w:lang w:val="en-US"/>
+        </w:rPr>
+        <w:t>paths</w:t>
+      </w:r>
+      <w:r>
+        <w:t>)</w:t>
+      </w:r>
+      <w:r>
+        <w:t xml:space="preserve"> </w:t>
+      </w:r>
+      <w:r>
+        <w:t xml:space="preserve">с помощью функции </w:t>
+      </w:r>
+      <w:proofErr w:type="spellStart"/>
+      <w:r>
+        <w:t>stockPricesIntegrator</w:t>
+      </w:r>
+      <w:proofErr w:type="spellEnd"/>
+      <w:r>
+        <w:t xml:space="preserve"> вычисляется значение стоковой цены и её накопление в переменной </w:t>
+      </w:r>
+      <w:proofErr w:type="spellStart"/>
+      <w:r>
+        <w:rPr>
+          <w:lang w:val="en-US"/>
+        </w:rPr>
+        <w:t>StockPrice</w:t>
+      </w:r>
+      <w:proofErr w:type="spellEnd"/>
+    </w:p>
+    <w:p>
+      <w:pPr>
+        <w:pStyle w:val="a4"/>
+        <w:numPr>
+          <w:ilvl w:val="0"/>
+          <w:numId w:val="7"/>
+        </w:numPr>
+      </w:pPr>
+      <w:r>
+        <w:t>Поделить полученную сумму на число запусков</w:t>
+      </w:r>
+    </w:p>
+    <w:p>
+      <w:pPr>
+        <w:rPr>
+          <w:lang w:val="en-US"/>
+        </w:rPr>
+      </w:pPr>
+      <w:r>
+        <w:rPr>
+          <w:lang w:val="en-US"/>
+        </w:rPr>
+        <w:t>(</w:t>
+      </w:r>
+      <w:proofErr w:type="spellStart"/>
+      <w:proofErr w:type="gramStart"/>
+      <w:r>
+        <w:rPr>
+          <w:lang w:val="en-US"/>
+        </w:rPr>
+        <w:t>int</w:t>
+      </w:r>
+      <w:proofErr w:type="spellEnd"/>
+      <w:proofErr w:type="gramEnd"/>
+      <w:r>
+        <w:rPr>
+          <w:lang w:val="en-US"/>
+        </w:rPr>
+        <w:t xml:space="preserve"> </w:t>
+      </w:r>
+      <w:proofErr w:type="spellStart"/>
+      <w:r>
+        <w:rPr>
+          <w:lang w:val="en-US"/>
+        </w:rPr>
+        <w:t>StepIndex</w:t>
+      </w:r>
+      <w:proofErr w:type="spellEnd"/>
+      <w:r>
+        <w:rPr>
+          <w:lang w:val="en-US"/>
+        </w:rPr>
+        <w:t xml:space="preserve">, </w:t>
+      </w:r>
+      <w:proofErr w:type="spellStart"/>
+      <w:r>
+        <w:rPr>
+          <w:lang w:val="en-US"/>
+        </w:rPr>
+        <w:t>int</w:t>
+      </w:r>
+      <w:proofErr w:type="spellEnd"/>
+      <w:r>
+        <w:rPr>
+          <w:lang w:val="en-US"/>
+        </w:rPr>
+        <w:t xml:space="preserve"> </w:t>
+      </w:r>
+      <w:proofErr w:type="spellStart"/>
+      <w:r>
+        <w:rPr>
+          <w:lang w:val="en-US"/>
+        </w:rPr>
+        <w:t>indexGen</w:t>
+      </w:r>
+      <w:proofErr w:type="spellEnd"/>
+      <w:r>
+        <w:rPr>
+          <w:lang w:val="en-US"/>
+        </w:rPr>
+        <w:t xml:space="preserve">, </w:t>
+      </w:r>
+      <w:proofErr w:type="spellStart"/>
+      <w:r>
+        <w:rPr>
+          <w:lang w:val="en-US"/>
+        </w:rPr>
+        <w:t>int</w:t>
+      </w:r>
+      <w:proofErr w:type="spellEnd"/>
+      <w:r>
+        <w:rPr>
+          <w:lang w:val="en-US"/>
+        </w:rPr>
+        <w:t xml:space="preserve"> </w:t>
+      </w:r>
+      <w:proofErr w:type="spellStart"/>
+      <w:r>
+        <w:rPr>
+          <w:lang w:val="en-US"/>
+        </w:rPr>
+        <w:t>npaths</w:t>
+      </w:r>
+      <w:proofErr w:type="spellEnd"/>
+      <w:r>
+        <w:rPr>
+          <w:lang w:val="en-US"/>
+        </w:rPr>
+        <w:t xml:space="preserve">, </w:t>
+      </w:r>
+      <w:proofErr w:type="spellStart"/>
+      <w:r>
+        <w:rPr>
+          <w:lang w:val="en-US"/>
+        </w:rPr>
+        <w:t>int</w:t>
+      </w:r>
+      <w:proofErr w:type="spellEnd"/>
+      <w:r>
+        <w:rPr>
+          <w:lang w:val="en-US"/>
+        </w:rPr>
+        <w:t xml:space="preserve"> </w:t>
+      </w:r>
+      <w:proofErr w:type="spellStart"/>
+      <w:r>
+        <w:rPr>
+          <w:lang w:val="en-US"/>
+        </w:rPr>
+        <w:t>nsteps</w:t>
+      </w:r>
+      <w:proofErr w:type="spellEnd"/>
+      <w:r>
+        <w:rPr>
+          <w:lang w:val="en-US"/>
+        </w:rPr>
+        <w:t xml:space="preserve">, float pS0, float </w:t>
+      </w:r>
+      <w:proofErr w:type="spellStart"/>
+      <w:r>
+        <w:rPr>
+          <w:lang w:val="en-US"/>
+        </w:rPr>
+        <w:t>pR</w:t>
+      </w:r>
+      <w:proofErr w:type="spellEnd"/>
+      <w:r>
+        <w:rPr>
+          <w:lang w:val="en-US"/>
+        </w:rPr>
+        <w:t xml:space="preserve">, float </w:t>
+      </w:r>
+      <w:proofErr w:type="spellStart"/>
+      <w:r>
+        <w:rPr>
+          <w:lang w:val="en-US"/>
+        </w:rPr>
+        <w:t>pSig</w:t>
+      </w:r>
+      <w:proofErr w:type="spellEnd"/>
+      <w:r>
+        <w:rPr>
+          <w:lang w:val="en-US"/>
+        </w:rPr>
+        <w:t xml:space="preserve">, float time, unsigned </w:t>
+      </w:r>
+      <w:proofErr w:type="spellStart"/>
+      <w:r>
+        <w:rPr>
+          <w:lang w:val="en-US"/>
+        </w:rPr>
+        <w:t>int</w:t>
+      </w:r>
+      <w:proofErr w:type="spellEnd"/>
+      <w:r>
+        <w:rPr>
+          <w:lang w:val="en-US"/>
+        </w:rPr>
+        <w:t xml:space="preserve"> seed)</w:t>
+      </w:r>
+    </w:p>
+    <w:p>
+      <w:r>
+        <w:t xml:space="preserve">В функции </w:t>
+      </w:r>
+      <w:proofErr w:type="spellStart"/>
+      <w:r>
+        <w:t>stockPricesIntegrator</w:t>
+      </w:r>
+      <w:proofErr w:type="spellEnd"/>
+      <w:r>
+        <w:t xml:space="preserve"> происходит вычисление стоковой цены на одной траектории:</w:t>
+      </w:r>
+    </w:p>
+    <w:p>
+      <w:pPr>
+        <w:pStyle w:val="a4"/>
+        <w:numPr>
+          <w:ilvl w:val="0"/>
+          <w:numId w:val="8"/>
+        </w:numPr>
+      </w:pPr>
+      <w:r>
+        <w:t>Происходит инициализация переменной начальным значением в момент Т = 0</w:t>
+      </w:r>
+    </w:p>
+    <w:p>
+      <w:pPr>
+        <w:pStyle w:val="a4"/>
+        <w:numPr>
+          <w:ilvl w:val="0"/>
+          <w:numId w:val="8"/>
+        </w:numPr>
+      </w:pPr>
+      <w:r>
+        <w:t xml:space="preserve">В цикле по числе шагов на траектории происходит вычисление цены в момент времени Т + </w:t>
+      </w:r>
+      <w:proofErr w:type="spellStart"/>
+      <w:r>
+        <w:rPr>
+          <w:lang w:val="en-US"/>
+        </w:rPr>
+        <w:t>dt</w:t>
+      </w:r>
+      <w:proofErr w:type="spellEnd"/>
+    </w:p>
+    <w:p>
+      <w:pPr>
+        <w:pStyle w:val="a4"/>
+        <w:numPr>
+          <w:ilvl w:val="0"/>
+          <w:numId w:val="8"/>
+        </w:numPr>
+      </w:pPr>
+      <w:r>
+        <w:t>Итоговое значение Ы</w:t>
+      </w:r>
+      <w:proofErr w:type="spellStart"/>
+      <w:r>
+        <w:rPr>
+          <w:lang w:val="en-US"/>
+        </w:rPr>
+        <w:t>StockPrice</w:t>
+      </w:r>
+      <w:proofErr w:type="spellEnd"/>
+      <w:r>
+        <w:t xml:space="preserve"> </w:t>
+      </w:r>
+      <w:r>
+        <w:t>возвращается из функции</w:t>
+      </w:r>
+    </w:p>
+    <w:p/>
+    <w:p>
       <w:pPr>
         <w:pStyle w:val="1"/>
         <w:numPr>
@@ -4466,6 +5343,1042 @@
       <w:r>
         <w:t>Доказательство корректности</w:t>
       </w:r>
+    </w:p>
+    <w:p>
+      <w:pPr>
+        <w:pStyle w:val="a4"/>
+        <w:numPr>
+          <w:ilvl w:val="0"/>
+          <w:numId w:val="1"/>
+        </w:numPr>
+        <w:autoSpaceDE w:val="0"/>
+        <w:autoSpaceDN w:val="0"/>
+        <w:adjustRightInd w:val="0"/>
+        <w:spacing w:after="0" w:line="240" w:lineRule="auto"/>
+        <w:rPr>
+          <w:rFonts w:ascii="Times New Roman" w:hAnsi="Times New Roman" w:cs="Times New Roman"/>
+          <w:color w:val="000000"/>
+          <w:sz w:val="18"/>
+          <w:szCs w:val="18"/>
+        </w:rPr>
+      </w:pPr>
+      <w:r>
+        <w:rPr>
+          <w:rFonts w:ascii="Times New Roman" w:hAnsi="Times New Roman" w:cs="Times New Roman"/>
+          <w:color w:val="000000"/>
+        </w:rPr>
+        <w:t xml:space="preserve">Прежде всего, хотелось бы увидеть в экспериментальных данных </w:t>
+      </w:r>
+      <w:proofErr w:type="spellStart"/>
+      <w:r>
+        <w:rPr>
+          <w:rFonts w:ascii="Times New Roman" w:hAnsi="Times New Roman" w:cs="Times New Roman"/>
+          <w:color w:val="000000"/>
+        </w:rPr>
+        <w:t>подтвер-ждение</w:t>
+      </w:r>
+      <w:proofErr w:type="spellEnd"/>
+      <w:r>
+        <w:rPr>
+          <w:rFonts w:ascii="Times New Roman" w:hAnsi="Times New Roman" w:cs="Times New Roman"/>
+          <w:color w:val="000000"/>
+        </w:rPr>
+        <w:t xml:space="preserve"> соотношения </w:t>
+      </w:r>
+      <w:r>
+        <w:rPr>
+          <w:rFonts w:ascii="Cambria Math" w:hAnsi="Cambria Math" w:cs="Cambria Math"/>
+          <w:color w:val="000000"/>
+        </w:rPr>
+        <w:t xml:space="preserve">* </w:t>
+      </w:r>
+      <w:proofErr w:type="gramStart"/>
+      <w:r>
+        <w:rPr>
+          <w:rFonts w:ascii="Cambria Math" w:hAnsi="Cambria Math" w:cs="Cambria Math"/>
+          <w:color w:val="000000"/>
+        </w:rPr>
+        <w:t>( )</w:t>
+      </w:r>
+      <w:proofErr w:type="gramEnd"/>
+      <w:r>
+        <w:rPr>
+          <w:rFonts w:ascii="Cambria Math" w:hAnsi="Cambria Math" w:cs="Cambria Math"/>
+          <w:color w:val="000000"/>
+        </w:rPr>
+        <w:t xml:space="preserve"> ( ) + </w:t>
+      </w:r>
+      <w:r>
+        <w:rPr>
+          <w:rFonts w:ascii="Times New Roman" w:hAnsi="Times New Roman" w:cs="Times New Roman"/>
+          <w:color w:val="000000"/>
+        </w:rPr>
+        <w:t xml:space="preserve">. Во-первых, будем </w:t>
+      </w:r>
+      <w:proofErr w:type="spellStart"/>
+      <w:r>
+        <w:rPr>
+          <w:rFonts w:ascii="Times New Roman" w:hAnsi="Times New Roman" w:cs="Times New Roman"/>
+          <w:color w:val="000000"/>
+        </w:rPr>
+        <w:t>рассмат-ривать</w:t>
+      </w:r>
+      <w:proofErr w:type="spellEnd"/>
+      <w:r>
+        <w:rPr>
+          <w:rFonts w:ascii="Times New Roman" w:hAnsi="Times New Roman" w:cs="Times New Roman"/>
+          <w:color w:val="000000"/>
+        </w:rPr>
+        <w:t xml:space="preserve"> уравнение (6), точное решение которого </w:t>
+      </w:r>
+      <w:proofErr w:type="gramStart"/>
+      <w:r>
+        <w:rPr>
+          <w:rFonts w:ascii="Cambria Math" w:hAnsi="Cambria Math" w:cs="Cambria Math"/>
+          <w:color w:val="000000"/>
+        </w:rPr>
+        <w:t>( )</w:t>
+      </w:r>
+      <w:proofErr w:type="gramEnd"/>
+      <w:r>
+        <w:rPr>
+          <w:rFonts w:ascii="Cambria Math" w:hAnsi="Cambria Math" w:cs="Cambria Math"/>
+          <w:color w:val="000000"/>
+        </w:rPr>
+        <w:t xml:space="preserve"> </w:t>
+      </w:r>
+      <w:r>
+        <w:rPr>
+          <w:rFonts w:ascii="Times New Roman" w:hAnsi="Times New Roman" w:cs="Times New Roman"/>
+          <w:color w:val="000000"/>
+        </w:rPr>
+        <w:t xml:space="preserve">нам известно. Во-вторых, рассмотрим </w:t>
+      </w:r>
+      <w:proofErr w:type="spellStart"/>
+      <w:r>
+        <w:rPr>
+          <w:rFonts w:ascii="Courier New" w:hAnsi="Courier New" w:cs="Courier New"/>
+          <w:b/>
+          <w:bCs/>
+          <w:color w:val="000000"/>
+        </w:rPr>
+        <w:t>nPaths</w:t>
+      </w:r>
+      <w:proofErr w:type="spellEnd"/>
+      <w:r>
+        <w:rPr>
+          <w:rFonts w:ascii="Courier New" w:hAnsi="Courier New" w:cs="Courier New"/>
+          <w:b/>
+          <w:bCs/>
+          <w:color w:val="000000"/>
+        </w:rPr>
+        <w:t xml:space="preserve"> </w:t>
+      </w:r>
+      <w:r>
+        <w:rPr>
+          <w:rFonts w:ascii="Times New Roman" w:hAnsi="Times New Roman" w:cs="Times New Roman"/>
+          <w:color w:val="000000"/>
+        </w:rPr>
+        <w:t xml:space="preserve">траекторий </w:t>
+      </w:r>
+      <w:proofErr w:type="spellStart"/>
+      <w:r>
+        <w:rPr>
+          <w:rFonts w:ascii="Times New Roman" w:hAnsi="Times New Roman" w:cs="Times New Roman"/>
+          <w:color w:val="000000"/>
+        </w:rPr>
+        <w:t>Винеровского</w:t>
+      </w:r>
+      <w:proofErr w:type="spellEnd"/>
+      <w:r>
+        <w:rPr>
+          <w:rFonts w:ascii="Times New Roman" w:hAnsi="Times New Roman" w:cs="Times New Roman"/>
+          <w:color w:val="000000"/>
+        </w:rPr>
+        <w:t xml:space="preserve"> процесса </w:t>
+      </w:r>
+      <w:proofErr w:type="spellStart"/>
+      <w:r>
+        <w:rPr>
+          <w:rFonts w:ascii="Times New Roman" w:hAnsi="Times New Roman" w:cs="Times New Roman"/>
+          <w:i/>
+          <w:iCs/>
+          <w:color w:val="000000"/>
+        </w:rPr>
+        <w:t>W</w:t>
+      </w:r>
+      <w:r>
+        <w:rPr>
+          <w:rFonts w:ascii="Times New Roman" w:hAnsi="Times New Roman" w:cs="Times New Roman"/>
+          <w:i/>
+          <w:iCs/>
+          <w:color w:val="000000"/>
+          <w:sz w:val="14"/>
+          <w:szCs w:val="14"/>
+        </w:rPr>
+        <w:t>t</w:t>
+      </w:r>
+      <w:proofErr w:type="spellEnd"/>
+      <w:r>
+        <w:rPr>
+          <w:rFonts w:ascii="Times New Roman" w:hAnsi="Times New Roman" w:cs="Times New Roman"/>
+          <w:color w:val="000000"/>
+        </w:rPr>
+        <w:t xml:space="preserve">. На каждой траектории вычислим по аналитической формуле значение </w:t>
+      </w:r>
+      <w:proofErr w:type="gramStart"/>
+      <w:r>
+        <w:rPr>
+          <w:rFonts w:ascii="Cambria Math" w:hAnsi="Cambria Math" w:cs="Cambria Math"/>
+          <w:color w:val="000000"/>
+        </w:rPr>
+        <w:t>( )</w:t>
+      </w:r>
+      <w:proofErr w:type="gramEnd"/>
+      <w:r>
+        <w:rPr>
+          <w:rFonts w:ascii="Times New Roman" w:hAnsi="Times New Roman" w:cs="Times New Roman"/>
+          <w:color w:val="000000"/>
+        </w:rPr>
+        <w:t xml:space="preserve">, а также численно значение </w:t>
+      </w:r>
+      <w:r>
+        <w:rPr>
+          <w:rFonts w:ascii="Cambria Math" w:hAnsi="Cambria Math" w:cs="Cambria Math"/>
+          <w:color w:val="000000"/>
+        </w:rPr>
+        <w:t>( )</w:t>
+      </w:r>
+      <w:r>
+        <w:rPr>
+          <w:rFonts w:ascii="Times New Roman" w:hAnsi="Times New Roman" w:cs="Times New Roman"/>
+          <w:color w:val="000000"/>
+        </w:rPr>
+        <w:t xml:space="preserve">. Просуммируем модули разностей </w:t>
+      </w:r>
+      <w:proofErr w:type="spellStart"/>
+      <w:r>
+        <w:rPr>
+          <w:rFonts w:ascii="Times New Roman" w:hAnsi="Times New Roman" w:cs="Times New Roman"/>
+          <w:color w:val="000000"/>
+        </w:rPr>
+        <w:t>ука</w:t>
+      </w:r>
+      <w:proofErr w:type="spellEnd"/>
+      <w:r>
+        <w:rPr>
+          <w:rFonts w:ascii="Times New Roman" w:hAnsi="Times New Roman" w:cs="Times New Roman"/>
+          <w:color w:val="000000"/>
+        </w:rPr>
+        <w:t>-</w:t>
+      </w:r>
+      <w:r>
+        <w:rPr>
+          <w:rFonts w:ascii="Times New Roman" w:hAnsi="Times New Roman" w:cs="Times New Roman"/>
+          <w:i/>
+          <w:iCs/>
+          <w:color w:val="000000"/>
+          <w:sz w:val="18"/>
+          <w:szCs w:val="18"/>
+        </w:rPr>
+        <w:t xml:space="preserve">Численное решение стохастических дифференциальных уравнений </w:t>
+      </w:r>
+      <w:proofErr w:type="spellStart"/>
+      <w:r>
+        <w:rPr>
+          <w:rFonts w:ascii="Times New Roman" w:hAnsi="Times New Roman" w:cs="Times New Roman"/>
+        </w:rPr>
+        <w:t>занных</w:t>
+      </w:r>
+      <w:proofErr w:type="spellEnd"/>
+      <w:r>
+        <w:rPr>
+          <w:rFonts w:ascii="Times New Roman" w:hAnsi="Times New Roman" w:cs="Times New Roman"/>
+        </w:rPr>
+        <w:t xml:space="preserve"> величин для каждой из траекторий (разумеется, вычитаются </w:t>
+      </w:r>
+      <w:proofErr w:type="gramStart"/>
+      <w:r>
+        <w:rPr>
+          <w:rFonts w:ascii="Times New Roman" w:hAnsi="Times New Roman" w:cs="Times New Roman"/>
+        </w:rPr>
+        <w:t>вели-чины</w:t>
+      </w:r>
+      <w:proofErr w:type="gramEnd"/>
+      <w:r>
+        <w:rPr>
+          <w:rFonts w:ascii="Times New Roman" w:hAnsi="Times New Roman" w:cs="Times New Roman"/>
+        </w:rPr>
+        <w:t>, соответствующие одной и той же траектории) и усредним их.</w:t>
+      </w:r>
+    </w:p>
+    <w:p>
+      <w:pPr>
+        <w:autoSpaceDE w:val="0"/>
+        <w:autoSpaceDN w:val="0"/>
+        <w:adjustRightInd w:val="0"/>
+        <w:spacing w:after="0" w:line="240" w:lineRule="auto"/>
+        <w:rPr>
+          <w:rFonts w:ascii="Times New Roman" w:hAnsi="Times New Roman" w:cs="Times New Roman"/>
+          <w:color w:val="000000"/>
+        </w:rPr>
+      </w:pPr>
+      <w:r>
+        <w:rPr>
+          <w:rFonts w:ascii="Times New Roman" w:hAnsi="Times New Roman" w:cs="Times New Roman"/>
+          <w:color w:val="000000"/>
+        </w:rPr>
+        <w:t xml:space="preserve">Будем рассматривать величину в качестве оценки математического </w:t>
+      </w:r>
+      <w:proofErr w:type="spellStart"/>
+      <w:r>
+        <w:rPr>
+          <w:rFonts w:ascii="Times New Roman" w:hAnsi="Times New Roman" w:cs="Times New Roman"/>
+          <w:color w:val="000000"/>
+        </w:rPr>
+        <w:t>ожи-дания</w:t>
+      </w:r>
+      <w:proofErr w:type="spellEnd"/>
+      <w:r>
+        <w:rPr>
+          <w:rFonts w:ascii="Times New Roman" w:hAnsi="Times New Roman" w:cs="Times New Roman"/>
+          <w:color w:val="000000"/>
+        </w:rPr>
+        <w:t xml:space="preserve"> </w:t>
+      </w:r>
+      <w:r>
+        <w:rPr>
+          <w:rFonts w:ascii="Cambria Math" w:hAnsi="Cambria Math" w:cs="Cambria Math"/>
+          <w:color w:val="000000"/>
+        </w:rPr>
+        <w:t xml:space="preserve">* </w:t>
+      </w:r>
+      <w:proofErr w:type="gramStart"/>
+      <w:r>
+        <w:rPr>
+          <w:rFonts w:ascii="Cambria Math" w:hAnsi="Cambria Math" w:cs="Cambria Math"/>
+          <w:color w:val="000000"/>
+        </w:rPr>
+        <w:t>( )</w:t>
+      </w:r>
+      <w:proofErr w:type="gramEnd"/>
+      <w:r>
+        <w:rPr>
+          <w:rFonts w:ascii="Cambria Math" w:hAnsi="Cambria Math" w:cs="Cambria Math"/>
+          <w:color w:val="000000"/>
+        </w:rPr>
+        <w:t xml:space="preserve"> ( ) +</w:t>
+      </w:r>
+      <w:r>
+        <w:rPr>
+          <w:rFonts w:ascii="Times New Roman" w:hAnsi="Times New Roman" w:cs="Times New Roman"/>
+          <w:color w:val="000000"/>
+        </w:rPr>
+        <w:t xml:space="preserve">. В соответствии с центральной предельной </w:t>
+      </w:r>
+      <w:proofErr w:type="spellStart"/>
+      <w:proofErr w:type="gramStart"/>
+      <w:r>
+        <w:rPr>
+          <w:rFonts w:ascii="Times New Roman" w:hAnsi="Times New Roman" w:cs="Times New Roman"/>
+          <w:color w:val="000000"/>
+        </w:rPr>
+        <w:t>теоре</w:t>
+      </w:r>
+      <w:proofErr w:type="spellEnd"/>
+      <w:r>
+        <w:rPr>
+          <w:rFonts w:ascii="Times New Roman" w:hAnsi="Times New Roman" w:cs="Times New Roman"/>
+          <w:color w:val="000000"/>
+        </w:rPr>
+        <w:t>-мой</w:t>
+      </w:r>
+      <w:proofErr w:type="gramEnd"/>
+      <w:r>
+        <w:rPr>
+          <w:rFonts w:ascii="Times New Roman" w:hAnsi="Times New Roman" w:cs="Times New Roman"/>
+          <w:color w:val="000000"/>
+        </w:rPr>
+        <w:t xml:space="preserve"> – асимптотически нормально распределенная случайная величина при больших </w:t>
+      </w:r>
+      <w:proofErr w:type="spellStart"/>
+      <w:r>
+        <w:rPr>
+          <w:rFonts w:ascii="Courier New" w:hAnsi="Courier New" w:cs="Courier New"/>
+          <w:b/>
+          <w:bCs/>
+          <w:color w:val="000000"/>
+        </w:rPr>
+        <w:t>nPaths</w:t>
+      </w:r>
+      <w:proofErr w:type="spellEnd"/>
+      <w:r>
+        <w:rPr>
+          <w:rFonts w:ascii="Courier New" w:hAnsi="Courier New" w:cs="Courier New"/>
+          <w:b/>
+          <w:bCs/>
+          <w:color w:val="000000"/>
+        </w:rPr>
+        <w:t xml:space="preserve"> </w:t>
+      </w:r>
+      <w:r>
+        <w:rPr>
+          <w:rFonts w:ascii="Times New Roman" w:hAnsi="Times New Roman" w:cs="Times New Roman"/>
+          <w:color w:val="000000"/>
+        </w:rPr>
+        <w:t xml:space="preserve">и сходится к истинному значению средней ошибки при </w:t>
+      </w:r>
+      <w:proofErr w:type="spellStart"/>
+      <w:r>
+        <w:rPr>
+          <w:rFonts w:ascii="Courier New" w:hAnsi="Courier New" w:cs="Courier New"/>
+          <w:b/>
+          <w:bCs/>
+          <w:color w:val="000000"/>
+        </w:rPr>
+        <w:t>nPaths</w:t>
+      </w:r>
+      <w:proofErr w:type="spellEnd"/>
+      <w:r>
+        <w:rPr>
+          <w:rFonts w:ascii="Times New Roman" w:hAnsi="Times New Roman" w:cs="Times New Roman"/>
+          <w:color w:val="000000"/>
+        </w:rPr>
+        <w:t xml:space="preserve">, стремящемся к бесконечности [1]. </w:t>
+      </w:r>
+    </w:p>
+    <w:p>
+      <w:pPr>
+        <w:autoSpaceDE w:val="0"/>
+        <w:autoSpaceDN w:val="0"/>
+        <w:adjustRightInd w:val="0"/>
+        <w:spacing w:after="0" w:line="240" w:lineRule="auto"/>
+        <w:rPr>
+          <w:rFonts w:ascii="Times New Roman" w:hAnsi="Times New Roman" w:cs="Times New Roman"/>
+          <w:color w:val="000000"/>
+        </w:rPr>
+      </w:pPr>
+      <w:r>
+        <w:rPr>
+          <w:rFonts w:ascii="Times New Roman" w:hAnsi="Times New Roman" w:cs="Times New Roman"/>
+          <w:color w:val="000000"/>
+        </w:rPr>
+        <w:t xml:space="preserve">В вычислительных экспериментах значение </w:t>
+      </w:r>
+      <w:proofErr w:type="spellStart"/>
+      <w:r>
+        <w:rPr>
+          <w:rFonts w:ascii="Courier New" w:hAnsi="Courier New" w:cs="Courier New"/>
+          <w:b/>
+          <w:bCs/>
+          <w:color w:val="000000"/>
+        </w:rPr>
+        <w:t>nPaths</w:t>
+      </w:r>
+      <w:proofErr w:type="spellEnd"/>
+      <w:r>
+        <w:rPr>
+          <w:rFonts w:ascii="Courier New" w:hAnsi="Courier New" w:cs="Courier New"/>
+          <w:b/>
+          <w:bCs/>
+          <w:color w:val="000000"/>
+        </w:rPr>
+        <w:t xml:space="preserve"> </w:t>
+      </w:r>
+      <w:r>
+        <w:rPr>
+          <w:rFonts w:ascii="Times New Roman" w:hAnsi="Times New Roman" w:cs="Times New Roman"/>
+          <w:color w:val="000000"/>
+        </w:rPr>
+        <w:t xml:space="preserve">всегда конечно, </w:t>
+      </w:r>
+      <w:proofErr w:type="gramStart"/>
+      <w:r>
+        <w:rPr>
+          <w:rFonts w:ascii="Times New Roman" w:hAnsi="Times New Roman" w:cs="Times New Roman"/>
+          <w:color w:val="000000"/>
+        </w:rPr>
+        <w:t>одна-ко</w:t>
+      </w:r>
+      <w:proofErr w:type="gramEnd"/>
+      <w:r>
+        <w:rPr>
+          <w:rFonts w:ascii="Times New Roman" w:hAnsi="Times New Roman" w:cs="Times New Roman"/>
+          <w:color w:val="000000"/>
+        </w:rPr>
+        <w:t xml:space="preserve">, это не мешает поступить следующим образом: разбить все множество траекторий на M групп, для каждой траектории посчитать модуль </w:t>
+      </w:r>
+      <w:proofErr w:type="spellStart"/>
+      <w:r>
+        <w:rPr>
+          <w:rFonts w:ascii="Times New Roman" w:hAnsi="Times New Roman" w:cs="Times New Roman"/>
+          <w:color w:val="000000"/>
+        </w:rPr>
+        <w:t>отклоне-ния</w:t>
+      </w:r>
+      <w:proofErr w:type="spellEnd"/>
+      <w:r>
+        <w:rPr>
+          <w:rFonts w:ascii="Times New Roman" w:hAnsi="Times New Roman" w:cs="Times New Roman"/>
+          <w:color w:val="000000"/>
+        </w:rPr>
+        <w:t xml:space="preserve"> от точного значения, вычислить M средних и, рассматривая их как вы-</w:t>
+      </w:r>
+      <w:proofErr w:type="spellStart"/>
+      <w:r>
+        <w:rPr>
+          <w:rFonts w:ascii="Times New Roman" w:hAnsi="Times New Roman" w:cs="Times New Roman"/>
+          <w:color w:val="000000"/>
+        </w:rPr>
+        <w:t>борку</w:t>
+      </w:r>
+      <w:proofErr w:type="spellEnd"/>
+      <w:r>
+        <w:rPr>
+          <w:rFonts w:ascii="Times New Roman" w:hAnsi="Times New Roman" w:cs="Times New Roman"/>
+          <w:color w:val="000000"/>
+        </w:rPr>
+        <w:t xml:space="preserve">, найти ее выборочное среднее и выборочную дисперсию. Используя указанные параметры, можно построить доверительный интервал для </w:t>
+      </w:r>
+      <w:proofErr w:type="spellStart"/>
+      <w:proofErr w:type="gramStart"/>
+      <w:r>
+        <w:rPr>
+          <w:rFonts w:ascii="Times New Roman" w:hAnsi="Times New Roman" w:cs="Times New Roman"/>
+          <w:color w:val="000000"/>
+        </w:rPr>
+        <w:t>зна-чения</w:t>
+      </w:r>
+      <w:proofErr w:type="spellEnd"/>
+      <w:proofErr w:type="gramEnd"/>
+      <w:r>
+        <w:rPr>
+          <w:rFonts w:ascii="Times New Roman" w:hAnsi="Times New Roman" w:cs="Times New Roman"/>
+          <w:color w:val="000000"/>
+        </w:rPr>
+        <w:t xml:space="preserve"> (см. в [1] обоснование применимости указанной процедуры). </w:t>
+      </w:r>
+    </w:p>
+    <w:p>
+      <w:pPr>
+        <w:autoSpaceDE w:val="0"/>
+        <w:autoSpaceDN w:val="0"/>
+        <w:adjustRightInd w:val="0"/>
+        <w:spacing w:after="0" w:line="240" w:lineRule="auto"/>
+        <w:rPr>
+          <w:rFonts w:ascii="Times New Roman" w:hAnsi="Times New Roman" w:cs="Times New Roman"/>
+          <w:color w:val="000000"/>
+        </w:rPr>
+      </w:pPr>
+      <w:r>
+        <w:rPr>
+          <w:rFonts w:ascii="Times New Roman" w:hAnsi="Times New Roman" w:cs="Times New Roman"/>
+          <w:color w:val="000000"/>
+        </w:rPr>
+        <w:t xml:space="preserve">Учитывая тот факт, что оценка средней ошибки не зависит от того, будем ли мы разбивать траектории на группы, ограничимся изучением этого </w:t>
+      </w:r>
+      <w:proofErr w:type="gramStart"/>
+      <w:r>
+        <w:rPr>
+          <w:rFonts w:ascii="Times New Roman" w:hAnsi="Times New Roman" w:cs="Times New Roman"/>
+          <w:color w:val="000000"/>
+        </w:rPr>
+        <w:t>па-</w:t>
+      </w:r>
+      <w:proofErr w:type="spellStart"/>
+      <w:r>
+        <w:rPr>
+          <w:rFonts w:ascii="Times New Roman" w:hAnsi="Times New Roman" w:cs="Times New Roman"/>
+          <w:color w:val="000000"/>
+        </w:rPr>
+        <w:t>раметра</w:t>
+      </w:r>
+      <w:proofErr w:type="spellEnd"/>
+      <w:proofErr w:type="gramEnd"/>
+      <w:r>
+        <w:rPr>
+          <w:rFonts w:ascii="Times New Roman" w:hAnsi="Times New Roman" w:cs="Times New Roman"/>
+          <w:color w:val="000000"/>
+        </w:rPr>
+        <w:t xml:space="preserve">. Построение доверительного интервала и изучение вопроса об его уменьшении может быть выполнено в рамках дополнительных заданий к работе. </w:t>
+      </w:r>
+    </w:p>
+    <w:p>
+      <w:pPr>
+        <w:autoSpaceDE w:val="0"/>
+        <w:autoSpaceDN w:val="0"/>
+        <w:adjustRightInd w:val="0"/>
+        <w:spacing w:after="0" w:line="240" w:lineRule="auto"/>
+        <w:rPr>
+          <w:rFonts w:ascii="Times New Roman" w:hAnsi="Times New Roman" w:cs="Times New Roman"/>
+          <w:color w:val="000000"/>
+        </w:rPr>
+      </w:pPr>
+      <w:r>
+        <w:rPr>
+          <w:rFonts w:ascii="Times New Roman" w:hAnsi="Times New Roman" w:cs="Times New Roman"/>
+          <w:color w:val="000000"/>
+        </w:rPr>
+        <w:t xml:space="preserve">Итак, будем оценивать среднюю ошибку по формуле (11), организовав численное моделирование траекторий </w:t>
+      </w:r>
+      <w:proofErr w:type="spellStart"/>
+      <w:r>
+        <w:rPr>
+          <w:rFonts w:ascii="Times New Roman" w:hAnsi="Times New Roman" w:cs="Times New Roman"/>
+          <w:color w:val="000000"/>
+        </w:rPr>
+        <w:t>Винеровского</w:t>
+      </w:r>
+      <w:proofErr w:type="spellEnd"/>
+      <w:r>
+        <w:rPr>
+          <w:rFonts w:ascii="Times New Roman" w:hAnsi="Times New Roman" w:cs="Times New Roman"/>
+          <w:color w:val="000000"/>
+        </w:rPr>
+        <w:t xml:space="preserve"> процесса </w:t>
+      </w:r>
+      <w:proofErr w:type="spellStart"/>
+      <w:r>
+        <w:rPr>
+          <w:rFonts w:ascii="Times New Roman" w:hAnsi="Times New Roman" w:cs="Times New Roman"/>
+          <w:i/>
+          <w:iCs/>
+          <w:color w:val="000000"/>
+        </w:rPr>
+        <w:t>W</w:t>
+      </w:r>
+      <w:r>
+        <w:rPr>
+          <w:rFonts w:ascii="Times New Roman" w:hAnsi="Times New Roman" w:cs="Times New Roman"/>
+          <w:i/>
+          <w:iCs/>
+          <w:color w:val="000000"/>
+          <w:sz w:val="14"/>
+          <w:szCs w:val="14"/>
+        </w:rPr>
+        <w:t>t</w:t>
+      </w:r>
+      <w:proofErr w:type="spellEnd"/>
+      <w:r>
+        <w:rPr>
+          <w:rFonts w:ascii="Times New Roman" w:hAnsi="Times New Roman" w:cs="Times New Roman"/>
+          <w:color w:val="000000"/>
+        </w:rPr>
+        <w:t xml:space="preserve">, а также, для метода порядка 1.5 – траекторий процесса </w:t>
+      </w:r>
+      <w:proofErr w:type="spellStart"/>
+      <w:r>
+        <w:rPr>
+          <w:rFonts w:ascii="Times New Roman" w:hAnsi="Times New Roman" w:cs="Times New Roman"/>
+          <w:i/>
+          <w:iCs/>
+          <w:color w:val="000000"/>
+        </w:rPr>
+        <w:t>Z</w:t>
+      </w:r>
+      <w:r>
+        <w:rPr>
+          <w:rFonts w:ascii="Times New Roman" w:hAnsi="Times New Roman" w:cs="Times New Roman"/>
+          <w:i/>
+          <w:iCs/>
+          <w:color w:val="000000"/>
+          <w:sz w:val="14"/>
+          <w:szCs w:val="14"/>
+        </w:rPr>
+        <w:t>t</w:t>
+      </w:r>
+      <w:proofErr w:type="spellEnd"/>
+      <w:r>
+        <w:rPr>
+          <w:rFonts w:ascii="Times New Roman" w:hAnsi="Times New Roman" w:cs="Times New Roman"/>
+          <w:color w:val="000000"/>
+        </w:rPr>
+        <w:t xml:space="preserve">, на каждой траектории – вычисление аналитического и численного решений, модуль разности </w:t>
+      </w:r>
+      <w:proofErr w:type="gramStart"/>
+      <w:r>
+        <w:rPr>
+          <w:rFonts w:ascii="Times New Roman" w:hAnsi="Times New Roman" w:cs="Times New Roman"/>
+          <w:color w:val="000000"/>
+        </w:rPr>
+        <w:t>кото-</w:t>
+      </w:r>
+      <w:proofErr w:type="spellStart"/>
+      <w:r>
+        <w:rPr>
+          <w:rFonts w:ascii="Times New Roman" w:hAnsi="Times New Roman" w:cs="Times New Roman"/>
+          <w:color w:val="000000"/>
+        </w:rPr>
+        <w:t>рых</w:t>
+      </w:r>
+      <w:proofErr w:type="spellEnd"/>
+      <w:proofErr w:type="gramEnd"/>
+      <w:r>
+        <w:rPr>
+          <w:rFonts w:ascii="Times New Roman" w:hAnsi="Times New Roman" w:cs="Times New Roman"/>
+          <w:color w:val="000000"/>
+        </w:rPr>
+        <w:t xml:space="preserve"> входит в формулу (11). В итоге получим значение оценки средней </w:t>
+      </w:r>
+      <w:proofErr w:type="gramStart"/>
+      <w:r>
+        <w:rPr>
+          <w:rFonts w:ascii="Times New Roman" w:hAnsi="Times New Roman" w:cs="Times New Roman"/>
+          <w:color w:val="000000"/>
+        </w:rPr>
+        <w:t>ошибки .</w:t>
+      </w:r>
+      <w:proofErr w:type="gramEnd"/>
+      <w:r>
+        <w:rPr>
+          <w:rFonts w:ascii="Times New Roman" w:hAnsi="Times New Roman" w:cs="Times New Roman"/>
+          <w:color w:val="000000"/>
+        </w:rPr>
+        <w:t xml:space="preserve"> </w:t>
+      </w:r>
+    </w:p>
+    <w:p>
+      <w:pPr>
+        <w:autoSpaceDE w:val="0"/>
+        <w:autoSpaceDN w:val="0"/>
+        <w:adjustRightInd w:val="0"/>
+        <w:spacing w:after="0" w:line="240" w:lineRule="auto"/>
+        <w:rPr>
+          <w:rFonts w:ascii="Times New Roman" w:hAnsi="Times New Roman" w:cs="Times New Roman"/>
+          <w:color w:val="000000"/>
+        </w:rPr>
+      </w:pPr>
+      <w:r>
+        <w:rPr>
+          <w:rFonts w:ascii="Times New Roman" w:hAnsi="Times New Roman" w:cs="Times New Roman"/>
+          <w:color w:val="000000"/>
+        </w:rPr>
+        <w:t xml:space="preserve">Проведем эти вычисления несколько раз при разных значениях шага </w:t>
+      </w:r>
+      <w:proofErr w:type="spellStart"/>
+      <w:proofErr w:type="gramStart"/>
+      <w:r>
+        <w:rPr>
+          <w:rFonts w:ascii="Times New Roman" w:hAnsi="Times New Roman" w:cs="Times New Roman"/>
+          <w:color w:val="000000"/>
+        </w:rPr>
+        <w:t>инте-грирования</w:t>
+      </w:r>
+      <w:proofErr w:type="spellEnd"/>
+      <w:proofErr w:type="gramEnd"/>
+      <w:r>
+        <w:rPr>
+          <w:rFonts w:ascii="Times New Roman" w:hAnsi="Times New Roman" w:cs="Times New Roman"/>
+          <w:color w:val="000000"/>
+        </w:rPr>
+        <w:t xml:space="preserve"> </w:t>
+      </w:r>
+      <w:r>
+        <w:rPr>
+          <w:rFonts w:ascii="Times New Roman" w:hAnsi="Times New Roman" w:cs="Times New Roman"/>
+          <w:i/>
+          <w:iCs/>
+          <w:color w:val="000000"/>
+        </w:rPr>
+        <w:t>h</w:t>
+      </w:r>
+      <w:r>
+        <w:rPr>
+          <w:rFonts w:ascii="Times New Roman" w:hAnsi="Times New Roman" w:cs="Times New Roman"/>
+          <w:color w:val="000000"/>
+        </w:rPr>
+        <w:t xml:space="preserve">. Для уменьшения затрат времени на моделирование будем получать траектории </w:t>
+      </w:r>
+      <w:proofErr w:type="spellStart"/>
+      <w:r>
+        <w:rPr>
+          <w:rFonts w:ascii="Times New Roman" w:hAnsi="Times New Roman" w:cs="Times New Roman"/>
+          <w:color w:val="000000"/>
+        </w:rPr>
+        <w:t>Винеровского</w:t>
+      </w:r>
+      <w:proofErr w:type="spellEnd"/>
+      <w:r>
+        <w:rPr>
+          <w:rFonts w:ascii="Times New Roman" w:hAnsi="Times New Roman" w:cs="Times New Roman"/>
+          <w:color w:val="000000"/>
+        </w:rPr>
+        <w:t xml:space="preserve"> процесса с некоторым шагом </w:t>
+      </w:r>
+      <w:r>
+        <w:rPr>
+          <w:rFonts w:ascii="Times New Roman" w:hAnsi="Times New Roman" w:cs="Times New Roman"/>
+          <w:i/>
+          <w:iCs/>
+          <w:color w:val="000000"/>
+        </w:rPr>
+        <w:t>d</w:t>
+      </w:r>
+      <w:r>
+        <w:rPr>
+          <w:rFonts w:ascii="Times New Roman" w:hAnsi="Times New Roman" w:cs="Times New Roman"/>
+          <w:color w:val="000000"/>
+        </w:rPr>
+        <w:t xml:space="preserve">, </w:t>
+      </w:r>
+      <w:proofErr w:type="spellStart"/>
+      <w:proofErr w:type="gramStart"/>
+      <w:r>
+        <w:rPr>
+          <w:rFonts w:ascii="Times New Roman" w:hAnsi="Times New Roman" w:cs="Times New Roman"/>
+          <w:color w:val="000000"/>
+        </w:rPr>
+        <w:t>впо</w:t>
+      </w:r>
+      <w:proofErr w:type="spellEnd"/>
+      <w:r>
+        <w:rPr>
+          <w:rFonts w:ascii="Times New Roman" w:hAnsi="Times New Roman" w:cs="Times New Roman"/>
+          <w:color w:val="000000"/>
+        </w:rPr>
+        <w:t>-следствии</w:t>
+      </w:r>
+      <w:proofErr w:type="gramEnd"/>
+      <w:r>
+        <w:rPr>
+          <w:rFonts w:ascii="Times New Roman" w:hAnsi="Times New Roman" w:cs="Times New Roman"/>
+          <w:color w:val="000000"/>
+        </w:rPr>
+        <w:t xml:space="preserve"> выбирая </w:t>
+      </w:r>
+      <w:r>
+        <w:rPr>
+          <w:rFonts w:ascii="Times New Roman" w:hAnsi="Times New Roman" w:cs="Times New Roman"/>
+          <w:i/>
+          <w:iCs/>
+          <w:color w:val="000000"/>
+        </w:rPr>
+        <w:t xml:space="preserve">h </w:t>
+      </w:r>
+      <w:r>
+        <w:rPr>
+          <w:rFonts w:ascii="Times New Roman" w:hAnsi="Times New Roman" w:cs="Times New Roman"/>
+          <w:color w:val="000000"/>
+        </w:rPr>
+        <w:t xml:space="preserve">= </w:t>
+      </w:r>
+      <w:r>
+        <w:rPr>
+          <w:rFonts w:ascii="Times New Roman" w:hAnsi="Times New Roman" w:cs="Times New Roman"/>
+          <w:i/>
+          <w:iCs/>
+          <w:color w:val="000000"/>
+        </w:rPr>
+        <w:t>d</w:t>
+      </w:r>
+      <w:r>
+        <w:rPr>
+          <w:rFonts w:ascii="Times New Roman" w:hAnsi="Times New Roman" w:cs="Times New Roman"/>
+          <w:color w:val="000000"/>
+        </w:rPr>
+        <w:t xml:space="preserve">, </w:t>
+      </w:r>
+      <w:r>
+        <w:rPr>
+          <w:rFonts w:ascii="Times New Roman" w:hAnsi="Times New Roman" w:cs="Times New Roman"/>
+          <w:i/>
+          <w:iCs/>
+          <w:color w:val="000000"/>
+        </w:rPr>
+        <w:t xml:space="preserve">h </w:t>
+      </w:r>
+      <w:r>
+        <w:rPr>
+          <w:rFonts w:ascii="Times New Roman" w:hAnsi="Times New Roman" w:cs="Times New Roman"/>
+          <w:color w:val="000000"/>
+        </w:rPr>
+        <w:t xml:space="preserve">= </w:t>
+      </w:r>
+      <w:r>
+        <w:rPr>
+          <w:rFonts w:ascii="Times New Roman" w:hAnsi="Times New Roman" w:cs="Times New Roman"/>
+          <w:i/>
+          <w:iCs/>
+          <w:color w:val="000000"/>
+        </w:rPr>
+        <w:t>2d</w:t>
+      </w:r>
+      <w:r>
+        <w:rPr>
+          <w:rFonts w:ascii="Times New Roman" w:hAnsi="Times New Roman" w:cs="Times New Roman"/>
+          <w:color w:val="000000"/>
+        </w:rPr>
+        <w:t xml:space="preserve">, </w:t>
+      </w:r>
+      <w:r>
+        <w:rPr>
+          <w:rFonts w:ascii="Times New Roman" w:hAnsi="Times New Roman" w:cs="Times New Roman"/>
+          <w:i/>
+          <w:iCs/>
+          <w:color w:val="000000"/>
+        </w:rPr>
+        <w:t xml:space="preserve">h </w:t>
+      </w:r>
+      <w:r>
+        <w:rPr>
+          <w:rFonts w:ascii="Times New Roman" w:hAnsi="Times New Roman" w:cs="Times New Roman"/>
+          <w:color w:val="000000"/>
+        </w:rPr>
+        <w:t xml:space="preserve">= </w:t>
+      </w:r>
+      <w:r>
+        <w:rPr>
+          <w:rFonts w:ascii="Times New Roman" w:hAnsi="Times New Roman" w:cs="Times New Roman"/>
+          <w:i/>
+          <w:iCs/>
+          <w:color w:val="000000"/>
+        </w:rPr>
+        <w:t xml:space="preserve">4d </w:t>
+      </w:r>
+      <w:r>
+        <w:rPr>
+          <w:rFonts w:ascii="Times New Roman" w:hAnsi="Times New Roman" w:cs="Times New Roman"/>
+          <w:color w:val="000000"/>
+        </w:rPr>
+        <w:t xml:space="preserve">и т.д. пока шаг не станет слишком большим. Значения шага интегрирования и полученной средней ошибки будем заносить в таблицу. </w:t>
+      </w:r>
+    </w:p>
+    <w:p>
+      <w:pPr>
+        <w:pStyle w:val="a4"/>
+        <w:numPr>
+          <w:ilvl w:val="0"/>
+          <w:numId w:val="1"/>
+        </w:numPr>
+        <w:autoSpaceDE w:val="0"/>
+        <w:autoSpaceDN w:val="0"/>
+        <w:adjustRightInd w:val="0"/>
+        <w:spacing w:after="0" w:line="240" w:lineRule="auto"/>
+        <w:rPr>
+          <w:rFonts w:ascii="Times New Roman" w:hAnsi="Times New Roman" w:cs="Times New Roman"/>
+          <w:color w:val="000000"/>
+          <w:sz w:val="18"/>
+          <w:szCs w:val="18"/>
+        </w:rPr>
+      </w:pPr>
+      <w:r>
+        <w:rPr>
+          <w:rFonts w:ascii="Times New Roman" w:hAnsi="Times New Roman" w:cs="Times New Roman"/>
+          <w:color w:val="000000"/>
+        </w:rPr>
+        <w:t xml:space="preserve">Вернемся к формуле </w:t>
+      </w:r>
+      <w:r>
+        <w:rPr>
+          <w:rFonts w:ascii="Cambria Math" w:hAnsi="Cambria Math" w:cs="Cambria Math"/>
+          <w:color w:val="000000"/>
+        </w:rPr>
+        <w:t xml:space="preserve">* </w:t>
+      </w:r>
+      <w:proofErr w:type="gramStart"/>
+      <w:r>
+        <w:rPr>
+          <w:rFonts w:ascii="Cambria Math" w:hAnsi="Cambria Math" w:cs="Cambria Math"/>
+          <w:color w:val="000000"/>
+        </w:rPr>
+        <w:t>( )</w:t>
+      </w:r>
+      <w:proofErr w:type="gramEnd"/>
+      <w:r>
+        <w:rPr>
+          <w:rFonts w:ascii="Cambria Math" w:hAnsi="Cambria Math" w:cs="Cambria Math"/>
+          <w:color w:val="000000"/>
+        </w:rPr>
+        <w:t xml:space="preserve"> ( )</w:t>
+      </w:r>
+      <w:bookmarkStart w:id="0" w:name="_GoBack"/>
+      <w:bookmarkEnd w:id="0"/>
+    </w:p>
+    <w:p>
+      <w:pPr>
+        <w:pStyle w:val="a4"/>
+        <w:numPr>
+          <w:ilvl w:val="0"/>
+          <w:numId w:val="1"/>
+        </w:numPr>
+        <w:autoSpaceDE w:val="0"/>
+        <w:autoSpaceDN w:val="0"/>
+        <w:adjustRightInd w:val="0"/>
+        <w:spacing w:after="0" w:line="240" w:lineRule="auto"/>
+        <w:rPr>
+          <w:rFonts w:ascii="Times New Roman" w:hAnsi="Times New Roman" w:cs="Times New Roman"/>
+          <w:sz w:val="24"/>
+          <w:szCs w:val="24"/>
+        </w:rPr>
+      </w:pPr>
+    </w:p>
+    <w:tbl>
+      <w:tblPr>
+        <w:tblW w:w="0" w:type="auto"/>
+        <w:tblInd w:w="-108" w:type="dxa"/>
+        <w:tblBorders>
+          <w:top w:val="nil"/>
+          <w:left w:val="nil"/>
+          <w:bottom w:val="nil"/>
+          <w:right w:val="nil"/>
+        </w:tblBorders>
+        <w:tblLayout w:type="fixed"/>
+        <w:tblLook w:val="0000" w:firstRow="0" w:lastRow="0" w:firstColumn="0" w:lastColumn="0" w:noHBand="0" w:noVBand="0"/>
+      </w:tblPr>
+      <w:tblGrid>
+        <w:gridCol w:w="2616"/>
+        <w:gridCol w:w="2616"/>
+      </w:tblGrid>
+      <w:tr>
+        <w:trPr>
+          <w:trHeight w:val="130"/>
+        </w:trPr>
+        <w:tc>
+          <w:tcPr>
+            <w:tcW w:w="2616" w:type="dxa"/>
+          </w:tcPr>
+          <w:p>
+            <w:pPr>
+              <w:autoSpaceDE w:val="0"/>
+              <w:autoSpaceDN w:val="0"/>
+              <w:adjustRightInd w:val="0"/>
+              <w:spacing w:after="0" w:line="240" w:lineRule="auto"/>
+              <w:rPr>
+                <w:rFonts w:ascii="Times New Roman" w:hAnsi="Times New Roman" w:cs="Times New Roman"/>
+                <w:color w:val="000000"/>
+                <w:sz w:val="24"/>
+                <w:szCs w:val="24"/>
+              </w:rPr>
+            </w:pPr>
+          </w:p>
+        </w:tc>
+        <w:tc>
+          <w:tcPr>
+            <w:tcW w:w="2616" w:type="dxa"/>
+          </w:tcPr>
+          <w:p>
+            <w:pPr>
+              <w:autoSpaceDE w:val="0"/>
+              <w:autoSpaceDN w:val="0"/>
+              <w:adjustRightInd w:val="0"/>
+              <w:spacing w:after="0" w:line="240" w:lineRule="auto"/>
+              <w:rPr>
+                <w:rFonts w:ascii="Times New Roman" w:hAnsi="Times New Roman" w:cs="Times New Roman"/>
+                <w:color w:val="000000"/>
+                <w:sz w:val="23"/>
+                <w:szCs w:val="23"/>
+              </w:rPr>
+            </w:pPr>
+          </w:p>
+        </w:tc>
+      </w:tr>
+    </w:tbl>
+    <w:p>
+      <w:pPr>
+        <w:rPr>
+          <w:lang w:val="en-US"/>
+        </w:rPr>
+      </w:pPr>
     </w:p>
     <w:p/>
     <w:p>
@@ -4526,7 +6439,7 @@
 
 <file path=word/numbering.xml><?xml version="1.0" encoding="utf-8"?>
 <w:numbering xmlns:wpc="http://schemas.microsoft.com/office/word/2010/wordprocessingCanvas" xmlns:mc="http://schemas.openxmlformats.org/markup-compatibility/2006" xmlns:o="urn:schemas-microsoft-com:office:office" xmlns:r="http://schemas.openxmlformats.org/officeDocument/2006/relationships" xmlns:m="http://schemas.openxmlformats.org/officeDocument/2006/math" xmlns:v="urn:schemas-microsoft-com:vml" xmlns:wp14="http://schemas.microsoft.com/office/word/2010/wordprocessingDrawing" xmlns:wp="http://schemas.openxmlformats.org/drawingml/2006/wordprocessingDrawing" xmlns:w10="urn:schemas-microsoft-com:office:word" xmlns:w="http://schemas.openxmlformats.org/wordprocessingml/2006/main" xmlns:w14="http://schemas.microsoft.com/office/word/2010/wordml" xmlns:w15="http://schemas.microsoft.com/office/word/2012/wordml" xmlns:wpg="http://schemas.microsoft.com/office/word/2010/wordprocessingGroup" xmlns:wpi="http://schemas.microsoft.com/office/word/2010/wordprocessingInk" xmlns:wne="http://schemas.microsoft.com/office/word/2006/wordml" xmlns:wps="http://schemas.microsoft.com/office/word/2010/wordprocessingShape" mc:Ignorable="w14 w15 wp14">
-  <w:abstractNum w:abstractNumId="0" w15:restartNumberingAfterBreak="0">
+  <w:abstractNum w:abstractNumId="0">
     <w:nsid w:val="01AC5A00"/>
     <w:multiLevelType w:val="hybridMultilevel"/>
     <w:tmpl w:val="FBF81A4A"/>
@@ -4612,7 +6525,120 @@
       </w:pPr>
     </w:lvl>
   </w:abstractNum>
-  <w:abstractNum w:abstractNumId="1" w15:restartNumberingAfterBreak="0">
+  <w:abstractNum w:abstractNumId="1">
+    <w:nsid w:val="0FD3516D"/>
+    <w:multiLevelType w:val="hybridMultilevel"/>
+    <w:tmpl w:val="ED962B60"/>
+    <w:lvl w:ilvl="0" w:tplc="04190001">
+      <w:start w:val="1"/>
+      <w:numFmt w:val="bullet"/>
+      <w:lvlText w:val=""/>
+      <w:lvlJc w:val="left"/>
+      <w:pPr>
+        <w:ind w:left="720" w:hanging="360"/>
+      </w:pPr>
+      <w:rPr>
+        <w:rFonts w:ascii="Symbol" w:hAnsi="Symbol" w:hint="default"/>
+      </w:rPr>
+    </w:lvl>
+    <w:lvl w:ilvl="1" w:tplc="04190003" w:tentative="1">
+      <w:start w:val="1"/>
+      <w:numFmt w:val="bullet"/>
+      <w:lvlText w:val="o"/>
+      <w:lvlJc w:val="left"/>
+      <w:pPr>
+        <w:ind w:left="1440" w:hanging="360"/>
+      </w:pPr>
+      <w:rPr>
+        <w:rFonts w:ascii="Courier New" w:hAnsi="Courier New" w:cs="Courier New" w:hint="default"/>
+      </w:rPr>
+    </w:lvl>
+    <w:lvl w:ilvl="2" w:tplc="04190005" w:tentative="1">
+      <w:start w:val="1"/>
+      <w:numFmt w:val="bullet"/>
+      <w:lvlText w:val=""/>
+      <w:lvlJc w:val="left"/>
+      <w:pPr>
+        <w:ind w:left="2160" w:hanging="360"/>
+      </w:pPr>
+      <w:rPr>
+        <w:rFonts w:ascii="Wingdings" w:hAnsi="Wingdings" w:hint="default"/>
+      </w:rPr>
+    </w:lvl>
+    <w:lvl w:ilvl="3" w:tplc="04190001" w:tentative="1">
+      <w:start w:val="1"/>
+      <w:numFmt w:val="bullet"/>
+      <w:lvlText w:val=""/>
+      <w:lvlJc w:val="left"/>
+      <w:pPr>
+        <w:ind w:left="2880" w:hanging="360"/>
+      </w:pPr>
+      <w:rPr>
+        <w:rFonts w:ascii="Symbol" w:hAnsi="Symbol" w:hint="default"/>
+      </w:rPr>
+    </w:lvl>
+    <w:lvl w:ilvl="4" w:tplc="04190003" w:tentative="1">
+      <w:start w:val="1"/>
+      <w:numFmt w:val="bullet"/>
+      <w:lvlText w:val="o"/>
+      <w:lvlJc w:val="left"/>
+      <w:pPr>
+        <w:ind w:left="3600" w:hanging="360"/>
+      </w:pPr>
+      <w:rPr>
+        <w:rFonts w:ascii="Courier New" w:hAnsi="Courier New" w:cs="Courier New" w:hint="default"/>
+      </w:rPr>
+    </w:lvl>
+    <w:lvl w:ilvl="5" w:tplc="04190005" w:tentative="1">
+      <w:start w:val="1"/>
+      <w:numFmt w:val="bullet"/>
+      <w:lvlText w:val=""/>
+      <w:lvlJc w:val="left"/>
+      <w:pPr>
+        <w:ind w:left="4320" w:hanging="360"/>
+      </w:pPr>
+      <w:rPr>
+        <w:rFonts w:ascii="Wingdings" w:hAnsi="Wingdings" w:hint="default"/>
+      </w:rPr>
+    </w:lvl>
+    <w:lvl w:ilvl="6" w:tplc="04190001" w:tentative="1">
+      <w:start w:val="1"/>
+      <w:numFmt w:val="bullet"/>
+      <w:lvlText w:val=""/>
+      <w:lvlJc w:val="left"/>
+      <w:pPr>
+        <w:ind w:left="5040" w:hanging="360"/>
+      </w:pPr>
+      <w:rPr>
+        <w:rFonts w:ascii="Symbol" w:hAnsi="Symbol" w:hint="default"/>
+      </w:rPr>
+    </w:lvl>
+    <w:lvl w:ilvl="7" w:tplc="04190003" w:tentative="1">
+      <w:start w:val="1"/>
+      <w:numFmt w:val="bullet"/>
+      <w:lvlText w:val="o"/>
+      <w:lvlJc w:val="left"/>
+      <w:pPr>
+        <w:ind w:left="5760" w:hanging="360"/>
+      </w:pPr>
+      <w:rPr>
+        <w:rFonts w:ascii="Courier New" w:hAnsi="Courier New" w:cs="Courier New" w:hint="default"/>
+      </w:rPr>
+    </w:lvl>
+    <w:lvl w:ilvl="8" w:tplc="04190005" w:tentative="1">
+      <w:start w:val="1"/>
+      <w:numFmt w:val="bullet"/>
+      <w:lvlText w:val=""/>
+      <w:lvlJc w:val="left"/>
+      <w:pPr>
+        <w:ind w:left="6480" w:hanging="360"/>
+      </w:pPr>
+      <w:rPr>
+        <w:rFonts w:ascii="Wingdings" w:hAnsi="Wingdings" w:hint="default"/>
+      </w:rPr>
+    </w:lvl>
+  </w:abstractNum>
+  <w:abstractNum w:abstractNumId="2">
     <w:nsid w:val="1E37571E"/>
     <w:multiLevelType w:val="multilevel"/>
     <w:tmpl w:val="0419001F"/>
@@ -4698,7 +6724,7 @@
       </w:pPr>
     </w:lvl>
   </w:abstractNum>
-  <w:abstractNum w:abstractNumId="2" w15:restartNumberingAfterBreak="0">
+  <w:abstractNum w:abstractNumId="3">
     <w:nsid w:val="34D059CD"/>
     <w:multiLevelType w:val="hybridMultilevel"/>
     <w:tmpl w:val="68249CE4"/>
@@ -4786,7 +6812,7 @@
       </w:pPr>
     </w:lvl>
   </w:abstractNum>
-  <w:abstractNum w:abstractNumId="3" w15:restartNumberingAfterBreak="0">
+  <w:abstractNum w:abstractNumId="4">
     <w:nsid w:val="3B183E99"/>
     <w:multiLevelType w:val="hybridMultilevel"/>
     <w:tmpl w:val="811C798E"/>
@@ -4875,7 +6901,7 @@
       </w:pPr>
     </w:lvl>
   </w:abstractNum>
-  <w:abstractNum w:abstractNumId="4" w15:restartNumberingAfterBreak="0">
+  <w:abstractNum w:abstractNumId="5">
     <w:nsid w:val="43E15273"/>
     <w:multiLevelType w:val="hybridMultilevel"/>
     <w:tmpl w:val="68249CE4"/>
@@ -4963,7 +6989,7 @@
       </w:pPr>
     </w:lvl>
   </w:abstractNum>
-  <w:abstractNum w:abstractNumId="5" w15:restartNumberingAfterBreak="0">
+  <w:abstractNum w:abstractNumId="6">
     <w:nsid w:val="4962794E"/>
     <w:multiLevelType w:val="hybridMultilevel"/>
     <w:tmpl w:val="E326DA8C"/>
@@ -5076,23 +7102,142 @@
       </w:rPr>
     </w:lvl>
   </w:abstractNum>
+  <w:abstractNum w:abstractNumId="7">
+    <w:nsid w:val="608220D0"/>
+    <w:multiLevelType w:val="hybridMultilevel"/>
+    <w:tmpl w:val="07326176"/>
+    <w:lvl w:ilvl="0" w:tplc="04190001">
+      <w:start w:val="1"/>
+      <w:numFmt w:val="bullet"/>
+      <w:lvlText w:val=""/>
+      <w:lvlJc w:val="left"/>
+      <w:pPr>
+        <w:ind w:left="720" w:hanging="360"/>
+      </w:pPr>
+      <w:rPr>
+        <w:rFonts w:ascii="Symbol" w:hAnsi="Symbol" w:hint="default"/>
+      </w:rPr>
+    </w:lvl>
+    <w:lvl w:ilvl="1" w:tplc="04190003" w:tentative="1">
+      <w:start w:val="1"/>
+      <w:numFmt w:val="bullet"/>
+      <w:lvlText w:val="o"/>
+      <w:lvlJc w:val="left"/>
+      <w:pPr>
+        <w:ind w:left="1440" w:hanging="360"/>
+      </w:pPr>
+      <w:rPr>
+        <w:rFonts w:ascii="Courier New" w:hAnsi="Courier New" w:cs="Courier New" w:hint="default"/>
+      </w:rPr>
+    </w:lvl>
+    <w:lvl w:ilvl="2" w:tplc="04190005" w:tentative="1">
+      <w:start w:val="1"/>
+      <w:numFmt w:val="bullet"/>
+      <w:lvlText w:val=""/>
+      <w:lvlJc w:val="left"/>
+      <w:pPr>
+        <w:ind w:left="2160" w:hanging="360"/>
+      </w:pPr>
+      <w:rPr>
+        <w:rFonts w:ascii="Wingdings" w:hAnsi="Wingdings" w:hint="default"/>
+      </w:rPr>
+    </w:lvl>
+    <w:lvl w:ilvl="3" w:tplc="04190001" w:tentative="1">
+      <w:start w:val="1"/>
+      <w:numFmt w:val="bullet"/>
+      <w:lvlText w:val=""/>
+      <w:lvlJc w:val="left"/>
+      <w:pPr>
+        <w:ind w:left="2880" w:hanging="360"/>
+      </w:pPr>
+      <w:rPr>
+        <w:rFonts w:ascii="Symbol" w:hAnsi="Symbol" w:hint="default"/>
+      </w:rPr>
+    </w:lvl>
+    <w:lvl w:ilvl="4" w:tplc="04190003" w:tentative="1">
+      <w:start w:val="1"/>
+      <w:numFmt w:val="bullet"/>
+      <w:lvlText w:val="o"/>
+      <w:lvlJc w:val="left"/>
+      <w:pPr>
+        <w:ind w:left="3600" w:hanging="360"/>
+      </w:pPr>
+      <w:rPr>
+        <w:rFonts w:ascii="Courier New" w:hAnsi="Courier New" w:cs="Courier New" w:hint="default"/>
+      </w:rPr>
+    </w:lvl>
+    <w:lvl w:ilvl="5" w:tplc="04190005" w:tentative="1">
+      <w:start w:val="1"/>
+      <w:numFmt w:val="bullet"/>
+      <w:lvlText w:val=""/>
+      <w:lvlJc w:val="left"/>
+      <w:pPr>
+        <w:ind w:left="4320" w:hanging="360"/>
+      </w:pPr>
+      <w:rPr>
+        <w:rFonts w:ascii="Wingdings" w:hAnsi="Wingdings" w:hint="default"/>
+      </w:rPr>
+    </w:lvl>
+    <w:lvl w:ilvl="6" w:tplc="04190001" w:tentative="1">
+      <w:start w:val="1"/>
+      <w:numFmt w:val="bullet"/>
+      <w:lvlText w:val=""/>
+      <w:lvlJc w:val="left"/>
+      <w:pPr>
+        <w:ind w:left="5040" w:hanging="360"/>
+      </w:pPr>
+      <w:rPr>
+        <w:rFonts w:ascii="Symbol" w:hAnsi="Symbol" w:hint="default"/>
+      </w:rPr>
+    </w:lvl>
+    <w:lvl w:ilvl="7" w:tplc="04190003" w:tentative="1">
+      <w:start w:val="1"/>
+      <w:numFmt w:val="bullet"/>
+      <w:lvlText w:val="o"/>
+      <w:lvlJc w:val="left"/>
+      <w:pPr>
+        <w:ind w:left="5760" w:hanging="360"/>
+      </w:pPr>
+      <w:rPr>
+        <w:rFonts w:ascii="Courier New" w:hAnsi="Courier New" w:cs="Courier New" w:hint="default"/>
+      </w:rPr>
+    </w:lvl>
+    <w:lvl w:ilvl="8" w:tplc="04190005" w:tentative="1">
+      <w:start w:val="1"/>
+      <w:numFmt w:val="bullet"/>
+      <w:lvlText w:val=""/>
+      <w:lvlJc w:val="left"/>
+      <w:pPr>
+        <w:ind w:left="6480" w:hanging="360"/>
+      </w:pPr>
+      <w:rPr>
+        <w:rFonts w:ascii="Wingdings" w:hAnsi="Wingdings" w:hint="default"/>
+      </w:rPr>
+    </w:lvl>
+  </w:abstractNum>
   <w:num w:numId="1">
-    <w:abstractNumId w:val="1"/>
+    <w:abstractNumId w:val="2"/>
   </w:num>
   <w:num w:numId="2">
-    <w:abstractNumId w:val="5"/>
+    <w:abstractNumId w:val="6"/>
   </w:num>
   <w:num w:numId="3">
+    <w:abstractNumId w:val="4"/>
+  </w:num>
+  <w:num w:numId="4">
     <w:abstractNumId w:val="3"/>
   </w:num>
-  <w:num w:numId="4">
-    <w:abstractNumId w:val="2"/>
-  </w:num>
   <w:num w:numId="5">
-    <w:abstractNumId w:val="4"/>
+    <w:abstractNumId w:val="5"/>
   </w:num>
   <w:num w:numId="6">
     <w:abstractNumId w:val="0"/>
+  </w:num>
+  <w:num w:numId="7">
+    <w:abstractNumId w:val="7"/>
+  </w:num>
+  <w:num w:numId="8">
+    <w:abstractNumId w:val="1"/>
   </w:num>
 </w:numbering>
 </file>

</xml_diff>